<commit_message>
change in 1 b)
</commit_message>
<xml_diff>
--- a/applied_economics_HW_4_pacher_iby.docx
+++ b/applied_economics_HW_4_pacher_iby.docx
@@ -263,6 +263,12 @@
         <w:rPr>
           <w:lang w:val="en-GB"/>
         </w:rPr>
+        <w:t xml:space="preserve">is a group dummy. Those dummies </w:t>
+      </w:r>
+      <w:r>
+        <w:rPr>
+          <w:lang w:val="en-GB"/>
+        </w:rPr>
         <w:t>are</w:t>
       </w:r>
       <w:r>
@@ -275,19 +281,43 @@
         <w:rPr>
           <w:lang w:val="en-GB"/>
         </w:rPr>
-        <w:t>women who ha</w:t>
-      </w:r>
-      <w:r>
-        <w:rPr>
-          <w:lang w:val="en-GB"/>
-        </w:rPr>
-        <w:t>ve a vegetarian diet</w:t>
-      </w:r>
-      <w:r>
-        <w:rPr>
-          <w:lang w:val="en-GB"/>
-        </w:rPr>
-        <w:t xml:space="preserve"> and women who eat meat.</w:t>
+        <w:t>women w</w:t>
+      </w:r>
+      <w:r>
+        <w:rPr>
+          <w:lang w:val="en-GB"/>
+        </w:rPr>
+        <w:t>ith a</w:t>
+      </w:r>
+      <w:r>
+        <w:rPr>
+          <w:lang w:val="en-GB"/>
+        </w:rPr>
+        <w:t xml:space="preserve"> vegetarian</w:t>
+      </w:r>
+      <w:r>
+        <w:rPr>
+          <w:lang w:val="en-GB"/>
+        </w:rPr>
+        <w:t xml:space="preserve">-, a pescetarian diet, women who eat meat sometimes </w:t>
+      </w:r>
+      <w:r>
+        <w:rPr>
+          <w:lang w:val="en-GB"/>
+        </w:rPr>
+        <w:t>and women who eat meat</w:t>
+      </w:r>
+      <w:r>
+        <w:rPr>
+          <w:lang w:val="en-GB"/>
+        </w:rPr>
+        <w:t xml:space="preserve"> regularly</w:t>
+      </w:r>
+      <w:r>
+        <w:rPr>
+          <w:lang w:val="en-GB"/>
+        </w:rPr>
+        <w:t>.</w:t>
       </w:r>
     </w:p>
     <w:p>
@@ -869,6 +899,7 @@
               </m:r>
             </m:sub>
           </m:sSub>
+          <w:proofErr w:type="spellStart"/>
           <m:r>
             <m:rPr>
               <m:nor/>
@@ -877,7 +908,90 @@
               <w:rFonts w:ascii="Cambria Math" w:eastAsiaTheme="minorEastAsia" w:hAnsi="Cambria Math"/>
               <w:lang w:val="en-GB"/>
             </w:rPr>
-            <m:t>diet</m:t>
+            <m:t>occ.meat</m:t>
+          </m:r>
+          <w:proofErr w:type="spellEnd"/>
+          <m:r>
+            <m:rPr>
+              <m:nor/>
+            </m:rPr>
+            <w:rPr>
+              <w:rFonts w:ascii="Cambria Math" w:eastAsiaTheme="minorEastAsia" w:hAnsi="Cambria Math"/>
+              <w:lang w:val="en-GB"/>
+            </w:rPr>
+            <m:t xml:space="preserve"> + </m:t>
+          </m:r>
+          <m:sSub>
+            <m:sSubPr>
+              <m:ctrlPr>
+                <w:rPr>
+                  <w:rFonts w:ascii="Cambria Math" w:eastAsiaTheme="minorEastAsia" w:hAnsi="Cambria Math"/>
+                  <w:i/>
+                  <w:lang w:val="en-GB"/>
+                </w:rPr>
+              </m:ctrlPr>
+            </m:sSubPr>
+            <m:e>
+              <m:r>
+                <w:rPr>
+                  <w:rFonts w:ascii="Cambria Math" w:eastAsiaTheme="minorEastAsia" w:hAnsi="Cambria Math"/>
+                  <w:lang w:val="en-GB"/>
+                </w:rPr>
+                <m:t>β</m:t>
+              </m:r>
+            </m:e>
+            <m:sub>
+              <m:r>
+                <w:rPr>
+                  <w:rFonts w:ascii="Cambria Math" w:eastAsiaTheme="minorEastAsia" w:hAnsi="Cambria Math"/>
+                  <w:lang w:val="en-GB"/>
+                </w:rPr>
+                <m:t>2</m:t>
+              </m:r>
+            </m:sub>
+          </m:sSub>
+          <m:r>
+            <w:rPr>
+              <w:rFonts w:ascii="Cambria Math" w:eastAsiaTheme="minorEastAsia" w:hAnsi="Cambria Math"/>
+              <w:lang w:val="en-GB"/>
+            </w:rPr>
+            <m:t xml:space="preserve">pescetarian+ </m:t>
+          </m:r>
+          <m:sSub>
+            <m:sSubPr>
+              <m:ctrlPr>
+                <w:rPr>
+                  <w:rFonts w:ascii="Cambria Math" w:eastAsiaTheme="minorEastAsia" w:hAnsi="Cambria Math"/>
+                  <w:i/>
+                  <w:lang w:val="en-GB"/>
+                </w:rPr>
+              </m:ctrlPr>
+            </m:sSubPr>
+            <m:e>
+              <m:r>
+                <w:rPr>
+                  <w:rFonts w:ascii="Cambria Math" w:eastAsiaTheme="minorEastAsia" w:hAnsi="Cambria Math"/>
+                  <w:lang w:val="en-GB"/>
+                </w:rPr>
+                <m:t>β</m:t>
+              </m:r>
+            </m:e>
+            <m:sub>
+              <m:r>
+                <w:rPr>
+                  <w:rFonts w:ascii="Cambria Math" w:eastAsiaTheme="minorEastAsia" w:hAnsi="Cambria Math"/>
+                  <w:lang w:val="en-GB"/>
+                </w:rPr>
+                <m:t>3</m:t>
+              </m:r>
+            </m:sub>
+          </m:sSub>
+          <m:r>
+            <w:rPr>
+              <w:rFonts w:ascii="Cambria Math" w:eastAsiaTheme="minorEastAsia" w:hAnsi="Cambria Math"/>
+              <w:lang w:val="en-GB"/>
+            </w:rPr>
+            <m:t>vegetarian</m:t>
           </m:r>
           <m:r>
             <w:rPr>
@@ -911,7 +1025,7 @@
                   <w:rFonts w:ascii="Cambria Math" w:eastAsiaTheme="minorEastAsia" w:hAnsi="Cambria Math"/>
                   <w:lang w:val="en-GB"/>
                 </w:rPr>
-                <m:t>2</m:t>
+                <m:t>4</m:t>
               </m:r>
             </m:sub>
           </m:sSub>
@@ -976,6 +1090,12 @@
           <w:lang w:val="en-GB"/>
         </w:rPr>
         <w:t>The</w:t>
+      </w:r>
+      <w:r>
+        <w:rPr>
+          <w:lang w:val="en-GB"/>
+        </w:rPr>
+        <w:t xml:space="preserve"> headline of the article claims a clear relationship of breaking hips and vegetarian diet. The wording in the articles text is a bit more cautious. </w:t>
       </w:r>
     </w:p>
     <w:p>

</xml_diff>

<commit_message>
Habe beide Versionen gemerged. Habe bei a,b,c nämlich mehr hingeschrieben. Und deine Anmerkungen habe ich auch berücksichtigt.
</commit_message>
<xml_diff>
--- a/applied_economics_HW_4_pacher_iby.docx
+++ b/applied_economics_HW_4_pacher_iby.docx
@@ -14,7 +14,7 @@
           <w:lang w:val="en-GB"/>
         </w:rPr>
         <w:drawing>
-          <wp:inline distT="0" distB="0" distL="0" distR="0" wp14:anchorId="4748391C" wp14:editId="5D140221">
+          <wp:inline distT="0" distB="0" distL="0" distR="0" wp14:anchorId="7DAEE735" wp14:editId="39E8D63D">
             <wp:extent cx="5760720" cy="4313555"/>
             <wp:effectExtent l="0" t="0" r="0" b="0"/>
             <wp:docPr id="1" name="Grafik 1" descr="Ein Bild, das Text enthält.&#10;&#10;Automatisch generierte Beschreibung"/>
@@ -52,110 +52,69 @@
     </w:p>
     <w:p>
       <w:pPr>
-        <w:pStyle w:val="Listenabsatz"/>
-        <w:numPr>
-          <w:ilvl w:val="0"/>
-          <w:numId w:val="1"/>
-        </w:numPr>
+        <w:pStyle w:val="berschrift1"/>
+        <w:rPr>
+          <w:lang w:val="en-GB"/>
+        </w:rPr>
+      </w:pPr>
+      <w:r>
+        <w:rPr>
+          <w:lang w:val="en-GB"/>
+        </w:rPr>
+        <w:t>News article</w:t>
+      </w:r>
+    </w:p>
+    <w:p>
+      <w:pPr>
+        <w:rPr>
+          <w:lang w:val="en-GB"/>
+        </w:rPr>
+      </w:pPr>
+      <w:r>
+        <w:rPr>
+          <w:lang w:val="en-GB"/>
+        </w:rPr>
+        <w:t>The news article</w:t>
+      </w:r>
+      <w:r>
+        <w:rPr>
+          <w:rStyle w:val="Funotenzeichen"/>
+          <w:lang w:val="en-GB"/>
+        </w:rPr>
+        <w:footnoteReference w:id="1"/>
+      </w:r>
+      <w:r>
+        <w:rPr>
+          <w:lang w:val="en-GB"/>
+        </w:rPr>
+        <w:t xml:space="preserve"> “</w:t>
+      </w:r>
+      <w:r>
         <w:rPr>
           <w:i/>
           <w:iCs/>
           <w:lang w:val="en-GB"/>
         </w:rPr>
-      </w:pPr>
-      <w:r>
-        <w:rPr>
-          <w:i/>
-          <w:iCs/>
-          <w:lang w:val="en-GB"/>
-        </w:rPr>
-        <w:t>N</w:t>
-      </w:r>
-      <w:r>
-        <w:rPr>
-          <w:i/>
-          <w:iCs/>
-          <w:lang w:val="en-GB"/>
-        </w:rPr>
-        <w:t xml:space="preserve">ews </w:t>
-      </w:r>
-      <w:r>
-        <w:rPr>
-          <w:i/>
-          <w:iCs/>
-          <w:lang w:val="en-GB"/>
-        </w:rPr>
-        <w:t>articl</w:t>
-      </w:r>
-      <w:r>
-        <w:rPr>
-          <w:i/>
-          <w:iCs/>
-          <w:lang w:val="en-GB"/>
-        </w:rPr>
-        <w:t>e</w:t>
-      </w:r>
-    </w:p>
-    <w:p>
-      <w:pPr>
-        <w:rPr>
-          <w:lang w:val="en-GB"/>
-        </w:rPr>
-      </w:pPr>
-      <w:r>
-        <w:rPr>
-          <w:lang w:val="en-GB"/>
-        </w:rPr>
-        <w:t>The</w:t>
-      </w:r>
-      <w:r>
-        <w:rPr>
-          <w:lang w:val="en-GB"/>
-        </w:rPr>
-        <w:t xml:space="preserve"> news</w:t>
-      </w:r>
-      <w:r>
-        <w:rPr>
-          <w:lang w:val="en-GB"/>
-        </w:rPr>
-        <w:t xml:space="preserve"> article was published on BBC News</w:t>
-      </w:r>
-      <w:r>
-        <w:rPr>
-          <w:lang w:val="en-GB"/>
-        </w:rPr>
-        <w:t xml:space="preserve"> on 11 August 2022</w:t>
-      </w:r>
-      <w:r>
-        <w:rPr>
-          <w:lang w:val="en-GB"/>
-        </w:rPr>
-        <w:t>. Unfortunately, the author of the article is not mentioned</w:t>
-      </w:r>
-      <w:r>
-        <w:rPr>
-          <w:lang w:val="en-GB"/>
-        </w:rPr>
-        <w:t>.</w:t>
-      </w:r>
-    </w:p>
-    <w:p>
-      <w:pPr>
-        <w:rPr>
-          <w:lang w:val="en-GB"/>
-        </w:rPr>
-      </w:pPr>
-      <w:r>
-        <w:rPr>
-          <w:lang w:val="en-GB"/>
-        </w:rPr>
-        <w:t>link:</w:t>
-      </w:r>
-      <w:r>
-        <w:rPr>
-          <w:lang w:val="en-GB"/>
-        </w:rPr>
-        <w:t xml:space="preserve"> </w:t>
+        <w:t>Vegetarian women more likely to break hips - study</w:t>
+      </w:r>
+      <w:r>
+        <w:rPr>
+          <w:lang w:val="en-GB"/>
+        </w:rPr>
+        <w:t>” was published on BBC News on 11 August 2022. Unfortunately, the author of the article is not mentioned.</w:t>
+      </w:r>
+    </w:p>
+    <w:p>
+      <w:pPr>
+        <w:rPr>
+          <w:lang w:val="en-GB"/>
+        </w:rPr>
+      </w:pPr>
+      <w:r>
+        <w:rPr>
+          <w:lang w:val="en-GB"/>
+        </w:rPr>
+        <w:t xml:space="preserve">link: </w:t>
       </w:r>
       <w:hyperlink r:id="rId8" w:history="1">
         <w:r>
@@ -170,88 +129,267 @@
         <w:rPr>
           <w:lang w:val="en-GB"/>
         </w:rPr>
-        <w:t xml:space="preserve"> (</w:t>
-      </w:r>
-      <w:r>
-        <w:rPr>
-          <w:lang w:val="en-GB"/>
-        </w:rPr>
-        <w:t>1</w:t>
-      </w:r>
-      <w:r>
-        <w:rPr>
-          <w:lang w:val="en-GB"/>
-        </w:rPr>
-        <w:t>8/</w:t>
-      </w:r>
-      <w:r>
-        <w:rPr>
-          <w:lang w:val="en-GB"/>
-        </w:rPr>
-        <w:t>01</w:t>
-      </w:r>
-      <w:r>
-        <w:rPr>
-          <w:lang w:val="en-GB"/>
-        </w:rPr>
-        <w:t>/</w:t>
-      </w:r>
-      <w:r>
-        <w:rPr>
-          <w:lang w:val="en-GB"/>
-        </w:rPr>
-        <w:t>2022)</w:t>
-      </w:r>
-    </w:p>
-    <w:p>
-      <w:pPr>
-        <w:pStyle w:val="Listenabsatz"/>
-        <w:numPr>
-          <w:ilvl w:val="0"/>
-          <w:numId w:val="1"/>
-        </w:numPr>
+        <w:t xml:space="preserve"> (28/01/2023)</w:t>
+      </w:r>
+    </w:p>
+    <w:p>
+      <w:pPr>
+        <w:rPr>
+          <w:lang w:val="en-GB"/>
+        </w:rPr>
+      </w:pPr>
+      <w:r>
+        <w:rPr>
+          <w:lang w:val="en-GB"/>
+        </w:rPr>
+        <w:t>The news article is based on the research paper</w:t>
+      </w:r>
+      <w:r>
+        <w:rPr>
+          <w:rStyle w:val="Funotenzeichen"/>
+          <w:lang w:val="en-GB"/>
+        </w:rPr>
+        <w:footnoteReference w:id="2"/>
+      </w:r>
+      <w:r>
+        <w:rPr>
+          <w:lang w:val="en-GB"/>
+        </w:rPr>
+        <w:t xml:space="preserve"> “</w:t>
+      </w:r>
+      <w:r>
         <w:rPr>
           <w:i/>
           <w:iCs/>
           <w:lang w:val="en-GB"/>
         </w:rPr>
-      </w:pPr>
-      <w:r>
-        <w:rPr>
-          <w:i/>
-          <w:iCs/>
-          <w:lang w:val="en-GB"/>
-        </w:rPr>
-        <w:t xml:space="preserve">Variables and </w:t>
-      </w:r>
-      <w:r>
-        <w:rPr>
-          <w:i/>
-          <w:iCs/>
-          <w:lang w:val="en-GB"/>
-        </w:rPr>
-        <w:t>R</w:t>
-      </w:r>
-      <w:r>
-        <w:rPr>
-          <w:i/>
-          <w:iCs/>
-          <w:lang w:val="en-GB"/>
-        </w:rPr>
-        <w:t>esearch question</w:t>
-      </w:r>
-    </w:p>
-    <w:p>
-      <w:pPr>
-        <w:rPr>
-          <w:lang w:val="en-GB"/>
-        </w:rPr>
-      </w:pPr>
-      <w:r>
-        <w:rPr>
-          <w:lang w:val="en-GB"/>
-        </w:rPr>
-        <w:t>The explanatory variable</w:t>
+        <w:t>Risk of hip fracture in meat‑eaters, pescatarians, and vegetarians: results from the UK Women’s Cohort Study</w:t>
+      </w:r>
+      <w:r>
+        <w:rPr>
+          <w:lang w:val="en-GB"/>
+        </w:rPr>
+        <w:t xml:space="preserve">” by James Webster, Darren C. </w:t>
+      </w:r>
+      <w:proofErr w:type="gramStart"/>
+      <w:r>
+        <w:rPr>
+          <w:lang w:val="en-GB"/>
+        </w:rPr>
+        <w:t>Greenwood</w:t>
+      </w:r>
+      <w:proofErr w:type="gramEnd"/>
+      <w:r>
+        <w:rPr>
+          <w:lang w:val="en-GB"/>
+        </w:rPr>
+        <w:t xml:space="preserve"> and Janet E. Cade from August 2022. The paper was published on BMC Medicine.</w:t>
+      </w:r>
+    </w:p>
+    <w:p>
+      <w:pPr>
+        <w:rPr>
+          <w:lang w:val="en-GB"/>
+        </w:rPr>
+      </w:pPr>
+      <w:r>
+        <w:rPr>
+          <w:lang w:val="en-GB"/>
+        </w:rPr>
+        <w:t xml:space="preserve">link: </w:t>
+      </w:r>
+      <w:hyperlink r:id="rId9" w:history="1">
+        <w:r>
+          <w:rPr>
+            <w:rStyle w:val="Hyperlink"/>
+            <w:lang w:val="en-GB"/>
+          </w:rPr>
+          <w:t>https://doi.org/10.1186/s12916-022-02468-0</w:t>
+        </w:r>
+      </w:hyperlink>
+      <w:r>
+        <w:rPr>
+          <w:lang w:val="en-GB"/>
+        </w:rPr>
+        <w:t xml:space="preserve"> (28/01/2023)</w:t>
+      </w:r>
+    </w:p>
+    <w:p>
+      <w:pPr>
+        <w:pStyle w:val="berschrift1"/>
+        <w:rPr>
+          <w:lang w:val="en-GB"/>
+        </w:rPr>
+      </w:pPr>
+      <w:r>
+        <w:rPr>
+          <w:lang w:val="en-GB"/>
+        </w:rPr>
+        <w:t>Variables and Research question</w:t>
+      </w:r>
+    </w:p>
+    <w:p>
+      <w:pPr>
+        <w:rPr>
+          <w:lang w:val="en-GB"/>
+        </w:rPr>
+      </w:pPr>
+      <w:r>
+        <w:rPr>
+          <w:lang w:val="en-GB"/>
+        </w:rPr>
+        <w:t>In the paper, the authors pose the question whether a plant-based diets have effects on the risk of hip fractures. They compare a plant-based diet group (</w:t>
+      </w:r>
+      <w:bookmarkStart w:id="0" w:name="_Hlk125809430"/>
+      <w:r>
+        <w:rPr>
+          <w:lang w:val="en-GB"/>
+        </w:rPr>
+        <w:t>occasional meat-eaters</w:t>
+      </w:r>
+      <w:bookmarkEnd w:id="0"/>
+      <w:r>
+        <w:rPr>
+          <w:lang w:val="en-GB"/>
+        </w:rPr>
+        <w:t xml:space="preserve">, pescatarians, </w:t>
+      </w:r>
+      <w:r>
+        <w:rPr>
+          <w:lang w:val="en-GB"/>
+        </w:rPr>
+        <w:lastRenderedPageBreak/>
+        <w:t xml:space="preserve">vegetarians) to a diet group of regular meat-eaters as reference. The dependent variable is the risk of a hip fracture. For the risk factor, the authors used data from the Hospital Episode Statistics. The explanatory variable </w:t>
+      </w:r>
+      <w:r>
+        <w:rPr>
+          <w:lang w:val="en-GB"/>
+        </w:rPr>
+        <w:t>is a group dummy</w:t>
+      </w:r>
+      <w:r>
+        <w:rPr>
+          <w:lang w:val="en-GB"/>
+        </w:rPr>
+        <w:t xml:space="preserve">, which </w:t>
+      </w:r>
+      <w:r>
+        <w:rPr>
+          <w:lang w:val="en-GB"/>
+        </w:rPr>
+        <w:t>are the types of diets. They gained data from a questionnaire from the World Cancer Research Fund (WCRF). The sample are women aged 35 to 69 years in the United Kingdom.</w:t>
+      </w:r>
+      <w:r>
+        <w:rPr>
+          <w:lang w:val="en-GB"/>
+        </w:rPr>
+        <w:t xml:space="preserve"> About 26,000 individuals took part.</w:t>
+      </w:r>
+    </w:p>
+    <w:p>
+      <w:pPr>
+        <w:rPr>
+          <w:lang w:val="en-GB"/>
+        </w:rPr>
+      </w:pPr>
+      <w:r>
+        <w:rPr>
+          <w:lang w:val="en-GB"/>
+        </w:rPr>
+        <w:t xml:space="preserve">The main message of the article is that vegetarian women experience a higher risk of breaking hips in later life compared to non-vegetarian women. Compared to meat-eaters, vegetarians are facing a third higher risk of hip fractures. </w:t>
+      </w:r>
+      <w:r>
+        <w:rPr>
+          <w:lang w:val="en-GB"/>
+        </w:rPr>
+        <w:t>Among the group</w:t>
+      </w:r>
+      <w:r>
+        <w:rPr>
+          <w:lang w:val="en-GB"/>
+        </w:rPr>
+        <w:t xml:space="preserve"> of vegetarians</w:t>
+      </w:r>
+      <w:r>
+        <w:rPr>
+          <w:lang w:val="en-GB"/>
+        </w:rPr>
+        <w:t>, 3% suffered a hip break.</w:t>
+      </w:r>
+    </w:p>
+    <w:p>
+      <w:pPr>
+        <w:pStyle w:val="berschrift1"/>
+        <w:rPr>
+          <w:lang w:val="en-GB"/>
+        </w:rPr>
+      </w:pPr>
+      <w:r>
+        <w:rPr>
+          <w:lang w:val="en-GB"/>
+        </w:rPr>
+        <w:t>Economic and Econometric model</w:t>
+      </w:r>
+    </w:p>
+    <w:p>
+      <w:pPr>
+        <w:rPr>
+          <w:lang w:val="en-GB"/>
+        </w:rPr>
+      </w:pPr>
+      <w:r>
+        <w:rPr>
+          <w:lang w:val="en-GB"/>
+        </w:rPr>
+        <w:t>The article only features vegetarians and meat-eaters as groups. As nothing is reported about vegans and those only eating fish, we would suppose that they are included in the other diet groups. If only two groups are analysed, a dummy variable for diet could be included (</w:t>
+      </w:r>
+      <m:oMath>
+        <m:r>
+          <w:rPr>
+            <w:rFonts w:ascii="Cambria Math" w:hAnsi="Cambria Math"/>
+            <w:lang w:val="en-GB"/>
+          </w:rPr>
+          <m:t>0=</m:t>
+        </m:r>
+        <m:r>
+          <m:rPr>
+            <m:nor/>
+          </m:rPr>
+          <w:rPr>
+            <w:rFonts w:ascii="Cambria Math" w:hAnsi="Cambria Math"/>
+            <w:lang w:val="en-GB"/>
+          </w:rPr>
+          <m:t>meat-eaters</m:t>
+        </m:r>
+        <m:r>
+          <w:rPr>
+            <w:rFonts w:ascii="Cambria Math" w:hAnsi="Cambria Math"/>
+            <w:lang w:val="en-GB"/>
+          </w:rPr>
+          <m:t>, 1=</m:t>
+        </m:r>
+        <m:r>
+          <m:rPr>
+            <m:nor/>
+          </m:rPr>
+          <w:rPr>
+            <w:rFonts w:ascii="Cambria Math" w:hAnsi="Cambria Math"/>
+            <w:lang w:val="en-GB"/>
+          </w:rPr>
+          <m:t>vegetarians</m:t>
+        </m:r>
+      </m:oMath>
+      <w:r>
+        <w:rPr>
+          <w:lang w:val="en-GB"/>
+        </w:rPr>
+        <w:t xml:space="preserve">). </w:t>
+      </w:r>
+      <w:r>
+        <w:rPr>
+          <w:lang w:val="en-GB"/>
+        </w:rPr>
+        <w:t>There is a variable for the age of the person.</w:t>
       </w:r>
       <w:r>
         <w:rPr>
@@ -263,455 +401,13 @@
         <w:rPr>
           <w:lang w:val="en-GB"/>
         </w:rPr>
-        <w:t xml:space="preserve">is a group dummy. Those dummies </w:t>
-      </w:r>
-      <w:r>
-        <w:rPr>
-          <w:lang w:val="en-GB"/>
-        </w:rPr>
-        <w:t>are</w:t>
-      </w:r>
-      <w:r>
-        <w:rPr>
-          <w:lang w:val="en-GB"/>
-        </w:rPr>
-        <w:t xml:space="preserve"> </w:t>
-      </w:r>
-      <w:r>
-        <w:rPr>
-          <w:lang w:val="en-GB"/>
-        </w:rPr>
-        <w:t>women w</w:t>
-      </w:r>
-      <w:r>
-        <w:rPr>
-          <w:lang w:val="en-GB"/>
-        </w:rPr>
-        <w:t>ith a</w:t>
-      </w:r>
-      <w:r>
-        <w:rPr>
-          <w:lang w:val="en-GB"/>
-        </w:rPr>
-        <w:t xml:space="preserve"> vegetarian</w:t>
-      </w:r>
-      <w:r>
-        <w:rPr>
-          <w:lang w:val="en-GB"/>
-        </w:rPr>
-        <w:t xml:space="preserve">-, a pescetarian diet, women who eat meat sometimes </w:t>
-      </w:r>
-      <w:r>
-        <w:rPr>
-          <w:lang w:val="en-GB"/>
-        </w:rPr>
-        <w:t>and women who eat meat</w:t>
-      </w:r>
-      <w:r>
-        <w:rPr>
-          <w:lang w:val="en-GB"/>
-        </w:rPr>
-        <w:t xml:space="preserve"> regularly</w:t>
-      </w:r>
-      <w:r>
-        <w:rPr>
-          <w:lang w:val="en-GB"/>
-        </w:rPr>
-        <w:t>.</w:t>
-      </w:r>
-    </w:p>
-    <w:p>
-      <w:pPr>
-        <w:rPr>
-          <w:lang w:val="en-GB"/>
-        </w:rPr>
-      </w:pPr>
-      <w:r>
-        <w:rPr>
-          <w:lang w:val="en-GB"/>
-        </w:rPr>
-        <w:t xml:space="preserve">The dependent variable is the risk of </w:t>
-      </w:r>
-      <w:r>
-        <w:rPr>
-          <w:lang w:val="en-GB"/>
-        </w:rPr>
-        <w:t xml:space="preserve">a </w:t>
-      </w:r>
-      <w:r>
-        <w:rPr>
-          <w:lang w:val="en-GB"/>
-        </w:rPr>
-        <w:t>hip fracture</w:t>
-      </w:r>
-      <w:r>
-        <w:rPr>
-          <w:lang w:val="en-GB"/>
-        </w:rPr>
-        <w:t xml:space="preserve"> for women.</w:t>
-      </w:r>
-    </w:p>
-    <w:p>
-      <w:pPr>
-        <w:rPr>
-          <w:lang w:val="en-GB"/>
-        </w:rPr>
-      </w:pPr>
-      <w:r>
-        <w:rPr>
-          <w:lang w:val="en-GB"/>
-        </w:rPr>
-        <w:t xml:space="preserve">The main message of the news article is that vegetarian women </w:t>
-      </w:r>
-      <w:r>
-        <w:rPr>
-          <w:lang w:val="en-GB"/>
-        </w:rPr>
-        <w:t>experience a higher risk</w:t>
-      </w:r>
-      <w:r>
-        <w:rPr>
-          <w:lang w:val="en-GB"/>
-        </w:rPr>
-        <w:t xml:space="preserve"> </w:t>
-      </w:r>
-      <w:r>
-        <w:rPr>
-          <w:lang w:val="en-GB"/>
-        </w:rPr>
-        <w:t>of breaking hips in later life</w:t>
-      </w:r>
-      <w:r>
-        <w:rPr>
-          <w:lang w:val="en-GB"/>
-        </w:rPr>
-        <w:t xml:space="preserve"> compared to non-vegetarian women</w:t>
-      </w:r>
-      <w:r>
-        <w:rPr>
-          <w:lang w:val="en-GB"/>
-        </w:rPr>
-        <w:t xml:space="preserve">. </w:t>
-      </w:r>
-      <w:r>
-        <w:rPr>
-          <w:lang w:val="en-GB"/>
-        </w:rPr>
-        <w:t>The period of the research was 20 years.</w:t>
-      </w:r>
-      <w:r>
-        <w:rPr>
-          <w:lang w:val="en-GB"/>
-        </w:rPr>
-        <w:t xml:space="preserve"> About 26,000 women aged 35 to 69 </w:t>
-      </w:r>
-      <w:r>
-        <w:rPr>
-          <w:lang w:val="en-GB"/>
-        </w:rPr>
-        <w:t>took part.</w:t>
-      </w:r>
-      <w:r>
-        <w:rPr>
-          <w:lang w:val="en-GB"/>
-        </w:rPr>
-        <w:t xml:space="preserve"> Among the group, 3%</w:t>
-      </w:r>
-      <w:r>
-        <w:rPr>
-          <w:lang w:val="en-GB"/>
-        </w:rPr>
-        <w:t xml:space="preserve"> </w:t>
-      </w:r>
-      <w:r>
-        <w:rPr>
-          <w:lang w:val="en-GB"/>
-        </w:rPr>
-        <w:t>suffered a hip break.</w:t>
+        <w:t>The economic model according to the article would look like this:</w:t>
       </w:r>
     </w:p>
     <w:p>
       <w:pPr>
         <w:pStyle w:val="Listenabsatz"/>
-        <w:numPr>
-          <w:ilvl w:val="0"/>
-          <w:numId w:val="1"/>
-        </w:numPr>
-        <w:rPr>
-          <w:i/>
-          <w:iCs/>
-          <w:lang w:val="en-GB"/>
-        </w:rPr>
-      </w:pPr>
-      <w:r>
-        <w:rPr>
-          <w:i/>
-          <w:iCs/>
-          <w:lang w:val="en-GB"/>
-        </w:rPr>
-        <w:t>E</w:t>
-      </w:r>
-      <w:r>
-        <w:rPr>
-          <w:i/>
-          <w:iCs/>
-          <w:lang w:val="en-GB"/>
-        </w:rPr>
-        <w:t xml:space="preserve">conomic and </w:t>
-      </w:r>
-      <w:r>
-        <w:rPr>
-          <w:i/>
-          <w:iCs/>
-          <w:lang w:val="en-GB"/>
-        </w:rPr>
-        <w:t>E</w:t>
-      </w:r>
-      <w:r>
-        <w:rPr>
-          <w:i/>
-          <w:iCs/>
-          <w:lang w:val="en-GB"/>
-        </w:rPr>
-        <w:t>conometric model</w:t>
-      </w:r>
-    </w:p>
-    <w:p>
-      <w:pPr>
-        <w:rPr>
-          <w:lang w:val="en-GB"/>
-        </w:rPr>
-      </w:pPr>
-      <w:r>
-        <w:rPr>
-          <w:lang w:val="en-GB"/>
-        </w:rPr>
-        <w:t xml:space="preserve">According to the news article, </w:t>
-      </w:r>
-      <w:r>
-        <w:rPr>
-          <w:lang w:val="en-GB"/>
-        </w:rPr>
-        <w:t xml:space="preserve">the focus was on females only. </w:t>
-      </w:r>
-      <w:r>
-        <w:rPr>
-          <w:lang w:val="en-GB"/>
-        </w:rPr>
-        <w:t>In this case,</w:t>
-      </w:r>
-      <w:r>
-        <w:rPr>
-          <w:lang w:val="en-GB"/>
-        </w:rPr>
-        <w:t xml:space="preserve"> a dummy variable which </w:t>
-      </w:r>
-      <w:r>
-        <w:rPr>
-          <w:lang w:val="en-GB"/>
-        </w:rPr>
-        <w:t xml:space="preserve">shows the person’s sex </w:t>
-      </w:r>
-      <w:r>
-        <w:rPr>
-          <w:lang w:val="en-GB"/>
-        </w:rPr>
-        <w:t>is not included. But w</w:t>
-      </w:r>
-      <w:r>
-        <w:rPr>
-          <w:lang w:val="en-GB"/>
-        </w:rPr>
-        <w:t xml:space="preserve">e suggest a dummy for the </w:t>
-      </w:r>
-      <w:r>
-        <w:rPr>
-          <w:lang w:val="en-GB"/>
-        </w:rPr>
-        <w:t>type</w:t>
-      </w:r>
-      <w:r>
-        <w:rPr>
-          <w:lang w:val="en-GB"/>
-        </w:rPr>
-        <w:t xml:space="preserve"> of</w:t>
-      </w:r>
-      <w:r>
-        <w:rPr>
-          <w:lang w:val="en-GB"/>
-        </w:rPr>
-        <w:t xml:space="preserve"> the</w:t>
-      </w:r>
-      <w:r>
-        <w:rPr>
-          <w:lang w:val="en-GB"/>
-        </w:rPr>
-        <w:t xml:space="preserve"> </w:t>
-      </w:r>
-      <w:r>
-        <w:rPr>
-          <w:lang w:val="en-GB"/>
-        </w:rPr>
-        <w:t>diet</w:t>
-      </w:r>
-      <w:r>
-        <w:rPr>
-          <w:lang w:val="en-GB"/>
-        </w:rPr>
-        <w:t xml:space="preserve"> (0 for</w:t>
-      </w:r>
-      <w:r>
-        <w:rPr>
-          <w:lang w:val="en-GB"/>
-        </w:rPr>
-        <w:t xml:space="preserve"> </w:t>
-      </w:r>
-      <w:r>
-        <w:rPr>
-          <w:lang w:val="en-GB"/>
-        </w:rPr>
-        <w:t>diets featuring meat</w:t>
-      </w:r>
-      <w:r>
-        <w:rPr>
-          <w:lang w:val="en-GB"/>
-        </w:rPr>
-        <w:t xml:space="preserve">, 1 for vegetarian </w:t>
-      </w:r>
-      <w:r>
-        <w:rPr>
-          <w:lang w:val="en-GB"/>
-        </w:rPr>
-        <w:t>diet</w:t>
-      </w:r>
-      <w:r>
-        <w:rPr>
-          <w:lang w:val="en-GB"/>
-        </w:rPr>
-        <w:t>)</w:t>
-      </w:r>
-      <w:r>
-        <w:rPr>
-          <w:lang w:val="en-GB"/>
-        </w:rPr>
-        <w:t xml:space="preserve">. </w:t>
-      </w:r>
-      <w:commentRangeStart w:id="0"/>
-      <w:r>
-        <w:rPr>
-          <w:lang w:val="en-GB"/>
-        </w:rPr>
-        <w:t xml:space="preserve">We </w:t>
-      </w:r>
-      <w:r>
-        <w:rPr>
-          <w:lang w:val="en-GB"/>
-        </w:rPr>
-        <w:t>must</w:t>
-      </w:r>
-      <w:r>
-        <w:rPr>
-          <w:lang w:val="en-GB"/>
-        </w:rPr>
-        <w:t xml:space="preserve"> add that the article do</w:t>
-      </w:r>
-      <w:r>
-        <w:rPr>
-          <w:lang w:val="en-GB"/>
-        </w:rPr>
-        <w:t>es</w:t>
-      </w:r>
-      <w:r>
-        <w:rPr>
-          <w:lang w:val="en-GB"/>
-        </w:rPr>
-        <w:t xml:space="preserve"> not feature vegan</w:t>
-      </w:r>
-      <w:r>
-        <w:rPr>
-          <w:lang w:val="en-GB"/>
-        </w:rPr>
-        <w:t xml:space="preserve"> women </w:t>
-      </w:r>
-      <w:r>
-        <w:rPr>
-          <w:lang w:val="en-GB"/>
-        </w:rPr>
-        <w:t xml:space="preserve">and those who eat </w:t>
-      </w:r>
-      <w:r>
-        <w:rPr>
-          <w:lang w:val="en-GB"/>
-        </w:rPr>
-        <w:t>fish</w:t>
-      </w:r>
-      <w:r>
-        <w:rPr>
-          <w:lang w:val="en-GB"/>
-        </w:rPr>
-        <w:t xml:space="preserve"> only</w:t>
-      </w:r>
-      <w:r>
-        <w:rPr>
-          <w:lang w:val="en-GB"/>
-        </w:rPr>
-        <w:t>.</w:t>
-      </w:r>
-      <w:commentRangeEnd w:id="0"/>
-      <w:r>
-        <w:rPr>
-          <w:rStyle w:val="Kommentarzeichen"/>
-        </w:rPr>
-        <w:commentReference w:id="0"/>
-      </w:r>
-      <w:r>
-        <w:rPr>
-          <w:lang w:val="en-GB"/>
-        </w:rPr>
-        <w:t xml:space="preserve"> There </w:t>
-      </w:r>
-      <w:r>
-        <w:rPr>
-          <w:lang w:val="en-GB"/>
-        </w:rPr>
-        <w:t>is a variable for the age of the person.</w:t>
-      </w:r>
-    </w:p>
-    <w:p>
-      <w:pPr>
-        <w:rPr>
-          <w:lang w:val="en-GB"/>
-        </w:rPr>
-      </w:pPr>
-      <w:r>
-        <w:rPr>
-          <w:lang w:val="en-GB"/>
-        </w:rPr>
-        <w:t>The economic model</w:t>
-      </w:r>
-      <w:r>
-        <w:rPr>
-          <w:lang w:val="en-GB"/>
-        </w:rPr>
-        <w:t xml:space="preserve"> according to the news article</w:t>
-      </w:r>
-      <w:r>
-        <w:rPr>
-          <w:lang w:val="en-GB"/>
-        </w:rPr>
-        <w:t xml:space="preserve"> would look like this</w:t>
-      </w:r>
-      <w:r>
-        <w:rPr>
-          <w:lang w:val="en-GB"/>
-        </w:rPr>
-        <w:t>:</w:t>
-      </w:r>
-    </w:p>
-    <w:p>
-      <w:pPr>
-        <w:rPr>
-          <w:rFonts w:eastAsiaTheme="minorEastAsia"/>
+        <w:rPr>
           <w:lang w:val="en-GB"/>
         </w:rPr>
       </w:pPr>
@@ -742,7 +438,7 @@
                   <w:rFonts w:ascii="Cambria Math" w:hAnsi="Cambria Math"/>
                   <w:lang w:val="en-GB"/>
                 </w:rPr>
-                <m:t>risk of hip fracture for woman</m:t>
+                <m:t>hip fracture risk for woman</m:t>
               </m:r>
             </m:e>
           </m:d>
@@ -782,6 +478,31 @@
     <w:p>
       <w:pPr>
         <w:rPr>
+          <w:lang w:val="en-GB"/>
+        </w:rPr>
+      </w:pPr>
+      <w:r>
+        <w:rPr>
+          <w:lang w:val="en-GB"/>
+        </w:rPr>
+        <w:t xml:space="preserve">When looking at the paper, the authors used a cox proportional hazard regression for their study. As the case are only women, a dummy variable for sex does not have to be included. The models controlled for other variables. Among them are age, ethnicity, socio-economic status, number of children, physical activity, BMI, and nutritional supplement use. </w:t>
+      </w:r>
+      <w:r>
+        <w:rPr>
+          <w:lang w:val="en-GB"/>
+        </w:rPr>
+        <w:t>B</w:t>
+      </w:r>
+      <w:r>
+        <w:rPr>
+          <w:lang w:val="en-GB"/>
+        </w:rPr>
+        <w:t>eside the control variables, the economic model would not change.</w:t>
+      </w:r>
+    </w:p>
+    <w:p>
+      <w:pPr>
+        <w:rPr>
           <w:rFonts w:eastAsiaTheme="minorEastAsia"/>
           <w:lang w:val="en-GB"/>
         </w:rPr>
@@ -791,15 +512,23 @@
           <w:rFonts w:eastAsiaTheme="minorEastAsia"/>
           <w:lang w:val="en-GB"/>
         </w:rPr>
-        <w:lastRenderedPageBreak/>
-        <w:t>The econometric m</w:t>
-      </w:r>
+        <w:t>We do not add all control variables individually in the model below. We name those which we found most important. Other control variables are noted as “</w:t>
+      </w:r>
+      <m:oMath>
+        <m:r>
+          <w:rPr>
+            <w:rFonts w:ascii="Cambria Math" w:eastAsiaTheme="minorEastAsia" w:hAnsi="Cambria Math"/>
+            <w:lang w:val="en-GB"/>
+          </w:rPr>
+          <m:t>…</m:t>
+        </m:r>
+      </m:oMath>
       <w:r>
         <w:rPr>
           <w:rFonts w:eastAsiaTheme="minorEastAsia"/>
           <w:lang w:val="en-GB"/>
         </w:rPr>
-        <w:t>odel is:</w:t>
+        <w:t>”. The econometric model in linear form is:</w:t>
       </w:r>
     </w:p>
     <w:p>
@@ -822,17 +551,31 @@
               <m:ctrlPr>
                 <w:rPr>
                   <w:rFonts w:ascii="Cambria Math" w:eastAsiaTheme="minorEastAsia" w:hAnsi="Cambria Math"/>
+                  <w:i/>
                   <w:lang w:val="en-GB"/>
                 </w:rPr>
               </m:ctrlPr>
             </m:dPr>
             <m:e>
               <m:r>
+                <m:rPr>
+                  <m:nor/>
+                </m:rPr>
                 <w:rPr>
                   <w:rFonts w:ascii="Cambria Math" w:eastAsiaTheme="minorEastAsia" w:hAnsi="Cambria Math"/>
                   <w:lang w:val="en-GB"/>
                 </w:rPr>
-                <m:t>x</m:t>
+                <m:t>hip fracture risk</m:t>
+              </m:r>
+              <m:r>
+                <m:rPr>
+                  <m:nor/>
+                </m:rPr>
+                <w:rPr>
+                  <w:rFonts w:ascii="Cambria Math" w:eastAsiaTheme="minorEastAsia" w:hAnsi="Cambria Math"/>
+                  <w:lang w:val="en-GB"/>
+                </w:rPr>
+                <m:t xml:space="preserve"> for women</m:t>
               </m:r>
             </m:e>
           </m:d>
@@ -907,7 +650,6 @@
               </m:r>
             </m:sub>
           </m:sSub>
-          <w:proofErr w:type="spellStart"/>
           <m:r>
             <m:rPr>
               <m:nor/>
@@ -916,9 +658,8 @@
               <w:rFonts w:ascii="Cambria Math" w:eastAsiaTheme="minorEastAsia" w:hAnsi="Cambria Math"/>
               <w:lang w:val="en-GB"/>
             </w:rPr>
-            <m:t>occ.meat</m:t>
+            <m:t>(o</m:t>
           </m:r>
-          <w:proofErr w:type="spellEnd"/>
           <m:r>
             <m:rPr>
               <m:nor/>
@@ -927,7 +668,44 @@
               <w:rFonts w:ascii="Cambria Math" w:eastAsiaTheme="minorEastAsia" w:hAnsi="Cambria Math"/>
               <w:lang w:val="en-GB"/>
             </w:rPr>
-            <m:t xml:space="preserve"> + </m:t>
+            <m:t>ccasional meat</m:t>
+          </m:r>
+          <m:r>
+            <m:rPr>
+              <m:nor/>
+            </m:rPr>
+            <w:rPr>
+              <w:rFonts w:ascii="Cambria Math" w:eastAsiaTheme="minorEastAsia" w:hAnsi="Cambria Math"/>
+              <w:lang w:val="en-GB"/>
+            </w:rPr>
+            <m:t>-</m:t>
+          </m:r>
+          <m:r>
+            <m:rPr>
+              <m:nor/>
+            </m:rPr>
+            <w:rPr>
+              <w:rFonts w:ascii="Cambria Math" w:eastAsiaTheme="minorEastAsia" w:hAnsi="Cambria Math"/>
+              <w:lang w:val="en-GB"/>
+            </w:rPr>
+            <m:t>eater</m:t>
+          </m:r>
+          <m:r>
+            <m:rPr>
+              <m:nor/>
+            </m:rPr>
+            <w:rPr>
+              <w:rFonts w:ascii="Cambria Math" w:eastAsiaTheme="minorEastAsia" w:hAnsi="Cambria Math"/>
+              <w:lang w:val="en-GB"/>
+            </w:rPr>
+            <m:t>s)</m:t>
+          </m:r>
+          <m:r>
+            <w:rPr>
+              <w:rFonts w:ascii="Cambria Math" w:eastAsiaTheme="minorEastAsia" w:hAnsi="Cambria Math"/>
+              <w:lang w:val="en-GB"/>
+            </w:rPr>
+            <m:t>+</m:t>
           </m:r>
           <m:sSub>
             <m:sSubPr>
@@ -959,11 +737,41 @@
             </m:sub>
           </m:sSub>
           <m:r>
+            <m:rPr>
+              <m:nor/>
+            </m:rPr>
             <w:rPr>
               <w:rFonts w:ascii="Cambria Math" w:eastAsiaTheme="minorEastAsia" w:hAnsi="Cambria Math"/>
               <w:lang w:val="en-GB"/>
             </w:rPr>
-            <m:t xml:space="preserve">pescetarian+ </m:t>
+            <m:t>(p</m:t>
+          </m:r>
+          <m:r>
+            <m:rPr>
+              <m:nor/>
+            </m:rPr>
+            <w:rPr>
+              <w:rFonts w:ascii="Cambria Math" w:eastAsiaTheme="minorEastAsia" w:hAnsi="Cambria Math"/>
+              <w:lang w:val="en-GB"/>
+            </w:rPr>
+            <m:t>escatarian</m:t>
+          </m:r>
+          <m:r>
+            <m:rPr>
+              <m:nor/>
+            </m:rPr>
+            <w:rPr>
+              <w:rFonts w:ascii="Cambria Math" w:eastAsiaTheme="minorEastAsia" w:hAnsi="Cambria Math"/>
+              <w:lang w:val="en-GB"/>
+            </w:rPr>
+            <m:t>s)</m:t>
+          </m:r>
+          <m:r>
+            <w:rPr>
+              <w:rFonts w:ascii="Cambria Math" w:eastAsiaTheme="minorEastAsia" w:hAnsi="Cambria Math"/>
+              <w:lang w:val="en-GB"/>
+            </w:rPr>
+            <m:t>+</m:t>
           </m:r>
           <m:sSub>
             <m:sSubPr>
@@ -995,41 +803,15 @@
             </m:sub>
           </m:sSub>
           <m:r>
+            <m:rPr>
+              <m:nor/>
+            </m:rPr>
             <w:rPr>
               <w:rFonts w:ascii="Cambria Math" w:eastAsiaTheme="minorEastAsia" w:hAnsi="Cambria Math"/>
               <w:lang w:val="en-GB"/>
             </w:rPr>
-            <m:t>vegetarian+</m:t>
+            <m:t>(v</m:t>
           </m:r>
-          <m:sSub>
-            <m:sSubPr>
-              <m:ctrlPr>
-                <w:rPr>
-                  <w:rFonts w:ascii="Cambria Math" w:eastAsiaTheme="minorEastAsia" w:hAnsi="Cambria Math"/>
-                  <w:i/>
-                  <w:lang w:val="en-GB"/>
-                </w:rPr>
-              </m:ctrlPr>
-            </m:sSubPr>
-            <m:e>
-              <m:r>
-                <w:rPr>
-                  <w:rFonts w:ascii="Cambria Math" w:eastAsiaTheme="minorEastAsia" w:hAnsi="Cambria Math"/>
-                  <w:lang w:val="en-GB"/>
-                </w:rPr>
-                <m:t>β</m:t>
-              </m:r>
-            </m:e>
-            <m:sub>
-              <m:r>
-                <w:rPr>
-                  <w:rFonts w:ascii="Cambria Math" w:eastAsiaTheme="minorEastAsia" w:hAnsi="Cambria Math"/>
-                  <w:lang w:val="en-GB"/>
-                </w:rPr>
-                <m:t>4</m:t>
-              </m:r>
-            </m:sub>
-          </m:sSub>
           <m:r>
             <m:rPr>
               <m:nor/>
@@ -1038,99 +820,244 @@
               <w:rFonts w:ascii="Cambria Math" w:eastAsiaTheme="minorEastAsia" w:hAnsi="Cambria Math"/>
               <w:lang w:val="en-GB"/>
             </w:rPr>
-            <m:t>age</m:t>
+            <m:t>egetarian</m:t>
+          </m:r>
+          <m:r>
+            <m:rPr>
+              <m:nor/>
+            </m:rPr>
+            <w:rPr>
+              <w:rFonts w:ascii="Cambria Math" w:eastAsiaTheme="minorEastAsia" w:hAnsi="Cambria Math"/>
+              <w:lang w:val="en-GB"/>
+            </w:rPr>
+            <m:t>s)</m:t>
           </m:r>
           <m:r>
             <w:rPr>
               <w:rFonts w:ascii="Cambria Math" w:eastAsiaTheme="minorEastAsia" w:hAnsi="Cambria Math"/>
               <w:lang w:val="en-GB"/>
             </w:rPr>
-            <m:t>+ε</m:t>
+            <m:t>+γ</m:t>
+          </m:r>
+          <m:r>
+            <m:rPr>
+              <m:nor/>
+            </m:rPr>
+            <w:rPr>
+              <w:rFonts w:ascii="Cambria Math" w:eastAsiaTheme="minorEastAsia" w:hAnsi="Cambria Math"/>
+              <w:lang w:val="en-GB"/>
+            </w:rPr>
+            <m:t>(age)</m:t>
+          </m:r>
+          <m:r>
+            <w:rPr>
+              <w:rFonts w:ascii="Cambria Math" w:eastAsiaTheme="minorEastAsia" w:hAnsi="Cambria Math"/>
+              <w:lang w:val="en-GB"/>
+            </w:rPr>
+            <m:t>+δ</m:t>
+          </m:r>
+          <m:r>
+            <m:rPr>
+              <m:nor/>
+            </m:rPr>
+            <w:rPr>
+              <w:rFonts w:ascii="Cambria Math" w:eastAsiaTheme="minorEastAsia" w:hAnsi="Cambria Math"/>
+              <w:lang w:val="en-GB"/>
+            </w:rPr>
+            <m:t>(number of children)</m:t>
+          </m:r>
+          <m:r>
+            <w:rPr>
+              <w:rFonts w:ascii="Cambria Math" w:eastAsiaTheme="minorEastAsia" w:hAnsi="Cambria Math"/>
+              <w:lang w:val="en-GB"/>
+            </w:rPr>
+            <m:t>+λ</m:t>
+          </m:r>
+          <m:r>
+            <m:rPr>
+              <m:nor/>
+            </m:rPr>
+            <w:rPr>
+              <w:rFonts w:ascii="Cambria Math" w:eastAsiaTheme="minorEastAsia" w:hAnsi="Cambria Math"/>
+              <w:lang w:val="en-GB"/>
+            </w:rPr>
+            <m:t>(physical activity)</m:t>
+          </m:r>
+          <m:r>
+            <w:rPr>
+              <w:rFonts w:ascii="Cambria Math" w:eastAsiaTheme="minorEastAsia" w:hAnsi="Cambria Math"/>
+              <w:lang w:val="en-GB"/>
+            </w:rPr>
+            <m:t>+μ</m:t>
+          </m:r>
+          <m:r>
+            <m:rPr>
+              <m:nor/>
+            </m:rPr>
+            <w:rPr>
+              <w:rFonts w:ascii="Cambria Math" w:eastAsiaTheme="minorEastAsia" w:hAnsi="Cambria Math"/>
+              <w:lang w:val="en-GB"/>
+            </w:rPr>
+            <m:t>(BMI)</m:t>
+          </m:r>
+          <m:r>
+            <w:rPr>
+              <w:rFonts w:ascii="Cambria Math" w:eastAsiaTheme="minorEastAsia" w:hAnsi="Cambria Math"/>
+              <w:lang w:val="en-GB"/>
+            </w:rPr>
+            <m:t>+…+ε</m:t>
           </m:r>
         </m:oMath>
       </m:oMathPara>
     </w:p>
     <w:p>
       <w:pPr>
-        <w:pStyle w:val="Listenabsatz"/>
-        <w:numPr>
-          <w:ilvl w:val="0"/>
-          <w:numId w:val="1"/>
-        </w:numPr>
-        <w:rPr>
-          <w:i/>
-          <w:iCs/>
-          <w:lang w:val="en-GB"/>
-        </w:rPr>
-      </w:pPr>
-      <w:r>
-        <w:rPr>
-          <w:i/>
-          <w:iCs/>
-          <w:lang w:val="en-GB"/>
-        </w:rPr>
-        <w:t>claiming (causal) relationship</w:t>
-      </w:r>
-      <w:r>
-        <w:rPr>
-          <w:i/>
-          <w:iCs/>
-          <w:lang w:val="en-GB"/>
-        </w:rPr>
-        <w:t xml:space="preserve"> in news article</w:t>
-      </w:r>
-    </w:p>
-    <w:p>
-      <w:pPr>
-        <w:rPr>
-          <w:lang w:val="en-GB"/>
-        </w:rPr>
-      </w:pPr>
-      <w:r>
-        <w:rPr>
-          <w:lang w:val="en-GB"/>
-        </w:rPr>
-        <w:t>The</w:t>
-      </w:r>
-      <w:r>
-        <w:rPr>
-          <w:lang w:val="en-GB"/>
-        </w:rPr>
-        <w:t xml:space="preserve"> headline of the article claims a clear relationship of breaking hips and vegetarian diet. The wording in the articles text is a bit more cautious. </w:t>
-      </w:r>
-      <w:r>
-        <w:rPr>
-          <w:lang w:val="en-GB"/>
-        </w:rPr>
-        <w:t>The authors are quoted multiple times. As they point out other factors, that might have an impact on the dependant variable</w:t>
-      </w:r>
-      <w:r>
-        <w:rPr>
-          <w:lang w:val="en-GB"/>
-        </w:rPr>
-        <w:t xml:space="preserve">. Such as how healthy a person’s lifestyle is, or weather body weight has an impact as well. Still, the article claims a causality between vegetarian diet and hip fracture risk, to some extent, but other factors might play a role as well. </w:t>
-      </w:r>
-    </w:p>
-    <w:p>
-      <w:pPr>
-        <w:pStyle w:val="Listenabsatz"/>
-        <w:numPr>
-          <w:ilvl w:val="0"/>
-          <w:numId w:val="1"/>
-        </w:numPr>
-        <w:rPr>
-          <w:i/>
-          <w:iCs/>
-          <w:lang w:val="en-GB"/>
-        </w:rPr>
-      </w:pPr>
-      <w:r>
-        <w:rPr>
-          <w:i/>
-          <w:iCs/>
-          <w:lang w:val="en-GB"/>
-        </w:rPr>
-        <w:t>claiming (causal) relationship in original paper</w:t>
+        <w:pStyle w:val="berschrift1"/>
+        <w:rPr>
+          <w:lang w:val="en-GB"/>
+        </w:rPr>
+      </w:pPr>
+      <w:r>
+        <w:rPr>
+          <w:lang w:val="en-GB"/>
+        </w:rPr>
+        <w:lastRenderedPageBreak/>
+        <w:t>C</w:t>
+      </w:r>
+      <w:r>
+        <w:rPr>
+          <w:lang w:val="en-GB"/>
+        </w:rPr>
+        <w:t>laiming (</w:t>
+      </w:r>
+      <w:r>
+        <w:rPr>
+          <w:lang w:val="en-GB"/>
+        </w:rPr>
+        <w:t>C</w:t>
+      </w:r>
+      <w:r>
+        <w:rPr>
+          <w:lang w:val="en-GB"/>
+        </w:rPr>
+        <w:t xml:space="preserve">ausal) </w:t>
+      </w:r>
+      <w:r>
+        <w:rPr>
+          <w:lang w:val="en-GB"/>
+        </w:rPr>
+        <w:t>R</w:t>
+      </w:r>
+      <w:r>
+        <w:rPr>
+          <w:lang w:val="en-GB"/>
+        </w:rPr>
+        <w:t xml:space="preserve">elationship in </w:t>
+      </w:r>
+      <w:r>
+        <w:rPr>
+          <w:lang w:val="en-GB"/>
+        </w:rPr>
+        <w:t>N</w:t>
+      </w:r>
+      <w:r>
+        <w:rPr>
+          <w:lang w:val="en-GB"/>
+        </w:rPr>
+        <w:t xml:space="preserve">ews </w:t>
+      </w:r>
+      <w:r>
+        <w:rPr>
+          <w:lang w:val="en-GB"/>
+        </w:rPr>
+        <w:t>A</w:t>
+      </w:r>
+      <w:r>
+        <w:rPr>
+          <w:lang w:val="en-GB"/>
+        </w:rPr>
+        <w:t>rticle</w:t>
+      </w:r>
+    </w:p>
+    <w:p>
+      <w:pPr>
+        <w:rPr>
+          <w:lang w:val="en-GB"/>
+        </w:rPr>
+      </w:pPr>
+      <w:r>
+        <w:rPr>
+          <w:lang w:val="en-GB"/>
+        </w:rPr>
+        <w:t>The headline of the article claims a clear relationship of breaking hips and vegetarian diet. The wording in the articles text is a bit more cautious. The authors are quoted multiple times. As they point out other factors, that might have an impact on the dependant variable. Such as how healthy a person’s lifestyle is, or weather body weight has an impact as well. Still, the article claims a causality between vegetarian diet and hip fracture risk, to some extent, but other factors might play a role as well.</w:t>
+      </w:r>
+    </w:p>
+    <w:p>
+      <w:pPr>
+        <w:pStyle w:val="berschrift1"/>
+        <w:rPr>
+          <w:lang w:val="en-GB"/>
+        </w:rPr>
+      </w:pPr>
+      <w:r>
+        <w:rPr>
+          <w:lang w:val="en-GB"/>
+        </w:rPr>
+        <w:t>C</w:t>
+      </w:r>
+      <w:r>
+        <w:rPr>
+          <w:lang w:val="en-GB"/>
+        </w:rPr>
+        <w:t>laiming (</w:t>
+      </w:r>
+      <w:r>
+        <w:rPr>
+          <w:lang w:val="en-GB"/>
+        </w:rPr>
+        <w:t>C</w:t>
+      </w:r>
+      <w:r>
+        <w:rPr>
+          <w:lang w:val="en-GB"/>
+        </w:rPr>
+        <w:t xml:space="preserve">ausal) </w:t>
+      </w:r>
+      <w:r>
+        <w:rPr>
+          <w:lang w:val="en-GB"/>
+        </w:rPr>
+        <w:t>R</w:t>
+      </w:r>
+      <w:r>
+        <w:rPr>
+          <w:lang w:val="en-GB"/>
+        </w:rPr>
+        <w:t xml:space="preserve">elationship in </w:t>
+      </w:r>
+      <w:r>
+        <w:rPr>
+          <w:lang w:val="en-GB"/>
+        </w:rPr>
+        <w:t>O</w:t>
+      </w:r>
+      <w:r>
+        <w:rPr>
+          <w:lang w:val="en-GB"/>
+        </w:rPr>
+        <w:t xml:space="preserve">riginal </w:t>
+      </w:r>
+      <w:r>
+        <w:rPr>
+          <w:lang w:val="en-GB"/>
+        </w:rPr>
+        <w:t>P</w:t>
+      </w:r>
+      <w:r>
+        <w:rPr>
+          <w:lang w:val="en-GB"/>
+        </w:rPr>
+        <w:t>aper</w:t>
       </w:r>
     </w:p>
     <w:p>
@@ -1156,143 +1083,122 @@
         <w:rPr>
           <w:lang w:val="en-GB"/>
         </w:rPr>
-        <w:t>“Vegetarians but not occasional meat-eaters or pescatarians were at higher risk of hip fracture than regular meat-eaters in this cohort of UK women” (Webster et al. 2022: 6)</w:t>
-      </w:r>
-      <w:r>
-        <w:rPr>
-          <w:lang w:val="en-GB"/>
-        </w:rPr>
-        <w:t xml:space="preserve"> When describing the findings of the study the authors describe a correlation between vegetarian diet and hip fractures. </w:t>
-      </w:r>
-      <w:r>
-        <w:rPr>
-          <w:lang w:val="en-GB"/>
-        </w:rPr>
-        <w:t>Further the paper refers to findings that a higher</w:t>
-      </w:r>
-      <w:r>
-        <w:rPr>
-          <w:lang w:val="en-GB"/>
-        </w:rPr>
-        <w:t xml:space="preserve"> risk of having a</w:t>
-      </w:r>
-      <w:r>
-        <w:rPr>
-          <w:lang w:val="en-GB"/>
-        </w:rPr>
-        <w:t xml:space="preserve"> hip fracture is associated with a lower Body mass index</w:t>
-      </w:r>
-      <w:r>
-        <w:rPr>
-          <w:lang w:val="en-GB"/>
-        </w:rPr>
-        <w:t xml:space="preserve"> (BMI)</w:t>
-      </w:r>
-      <w:r>
-        <w:rPr>
-          <w:lang w:val="en-GB"/>
-        </w:rPr>
-        <w:t xml:space="preserve">. At the papers study the group including vegetarians had a lower mean BMI than the other groups. That could partly explain the higher risk of hip fracturs of vegetarian women. (Webster et al. 2022: 7) </w:t>
-      </w:r>
-    </w:p>
-    <w:p>
-      <w:pPr>
-        <w:rPr>
-          <w:lang w:val="en-GB"/>
-        </w:rPr>
-      </w:pPr>
-      <w:r>
-        <w:rPr>
-          <w:lang w:val="en-GB"/>
-        </w:rPr>
-        <w:t xml:space="preserve">This interpretation of the study results indicates rather a correlation of the two variables. Causality only to some extent. </w:t>
-      </w:r>
-    </w:p>
-    <w:p>
-      <w:pPr>
-        <w:rPr>
-          <w:lang w:val="en-GB"/>
-        </w:rPr>
-      </w:pPr>
-      <w:r>
-        <w:rPr>
-          <w:lang w:val="en-GB"/>
-        </w:rPr>
-        <w:t xml:space="preserve">As a second potential reason for the results is mentioned the lack of important nutrients, that </w:t>
-      </w:r>
-      <w:proofErr w:type="gramStart"/>
-      <w:r>
-        <w:rPr>
-          <w:lang w:val="en-GB"/>
-        </w:rPr>
-        <w:t>vegetarians</w:t>
-      </w:r>
-      <w:proofErr w:type="gramEnd"/>
-      <w:r>
-        <w:rPr>
-          <w:lang w:val="en-GB"/>
-        </w:rPr>
-        <w:t xml:space="preserve"> tent to have due to their diet. Other studies are quoted that indicate whether a lack of these nutrients can cause a higher risk of hip fractures. </w:t>
-      </w:r>
-      <w:r>
-        <w:rPr>
-          <w:lang w:val="en-GB"/>
-        </w:rPr>
-        <w:t>(Webster et al. 2022: 7)</w:t>
-      </w:r>
-    </w:p>
-    <w:p>
-      <w:pPr>
-        <w:pStyle w:val="Listenabsatz"/>
-        <w:numPr>
-          <w:ilvl w:val="0"/>
-          <w:numId w:val="1"/>
-        </w:numPr>
-        <w:rPr>
-          <w:lang w:val="en-GB"/>
-        </w:rPr>
-      </w:pPr>
-      <w:r>
-        <w:rPr>
-          <w:lang w:val="en-GB"/>
-        </w:rPr>
-        <w:t>text</w:t>
-      </w:r>
-    </w:p>
-    <w:p>
-      <w:pPr>
-        <w:pStyle w:val="Listenabsatz"/>
-        <w:numPr>
-          <w:ilvl w:val="0"/>
-          <w:numId w:val="1"/>
-        </w:numPr>
-        <w:rPr>
-          <w:lang w:val="en-GB"/>
-        </w:rPr>
-      </w:pPr>
-      <w:r>
-        <w:rPr>
-          <w:lang w:val="en-GB"/>
-        </w:rPr>
-        <w:t>text</w:t>
-      </w:r>
-    </w:p>
-    <w:p>
-      <w:pPr>
-        <w:pStyle w:val="Listenabsatz"/>
-        <w:numPr>
-          <w:ilvl w:val="0"/>
-          <w:numId w:val="1"/>
-        </w:numPr>
-        <w:rPr>
-          <w:lang w:val="en-GB"/>
-        </w:rPr>
-      </w:pPr>
-      <w:r>
-        <w:rPr>
-          <w:lang w:val="en-GB"/>
-        </w:rPr>
-        <w:t>text</w:t>
+        <w:t>“Vegetarians but not occasional meat-eaters or pescatarians were at higher risk of hip fracture than regular meat-eaters in this cohort of UK women” (Webster et al. 2022: 6) When describing the findings of the study the authors describe a correlation between vegetarian diet and hip fractures. Further the paper refers to findings that a higher risk of having a hip fracture is associated with a lower Body mass index (BMI). At the papers study the group including vegetarians had a lower mean BMI than the other groups. That could partly explain the higher risk of hip fracturs of vegetarian women</w:t>
+      </w:r>
+      <w:r>
+        <w:rPr>
+          <w:lang w:val="en-GB"/>
+        </w:rPr>
+        <w:t>.</w:t>
+      </w:r>
+      <w:r>
+        <w:rPr>
+          <w:lang w:val="en-GB"/>
+        </w:rPr>
+        <w:t xml:space="preserve"> (Webster et al. 2022: 7)</w:t>
+      </w:r>
+    </w:p>
+    <w:p>
+      <w:pPr>
+        <w:rPr>
+          <w:lang w:val="en-GB"/>
+        </w:rPr>
+      </w:pPr>
+      <w:r>
+        <w:rPr>
+          <w:lang w:val="en-GB"/>
+        </w:rPr>
+        <w:t>This interpretation of the study results</w:t>
+      </w:r>
+      <w:r>
+        <w:rPr>
+          <w:lang w:val="en-GB"/>
+        </w:rPr>
+        <w:t xml:space="preserve"> in the paper</w:t>
+      </w:r>
+      <w:r>
+        <w:rPr>
+          <w:lang w:val="en-GB"/>
+        </w:rPr>
+        <w:t xml:space="preserve"> indicates rather a correlation of the two variables. Causality only to some extent.</w:t>
+      </w:r>
+    </w:p>
+    <w:p>
+      <w:pPr>
+        <w:rPr>
+          <w:lang w:val="en-GB"/>
+        </w:rPr>
+      </w:pPr>
+      <w:r>
+        <w:rPr>
+          <w:lang w:val="en-GB"/>
+        </w:rPr>
+        <w:t>As a second potential reason for the results is mentioned the lack of important nutrients, that vegetarians ten</w:t>
+      </w:r>
+      <w:r>
+        <w:rPr>
+          <w:lang w:val="en-GB"/>
+        </w:rPr>
+        <w:t>d</w:t>
+      </w:r>
+      <w:r>
+        <w:rPr>
+          <w:lang w:val="en-GB"/>
+        </w:rPr>
+        <w:t xml:space="preserve"> to have due to their diet. Other studies are quoted that indicate whether a lack of these nutrients can cause a higher risk of hip fractures</w:t>
+      </w:r>
+      <w:r>
+        <w:rPr>
+          <w:lang w:val="en-GB"/>
+        </w:rPr>
+        <w:t>.</w:t>
+      </w:r>
+      <w:r>
+        <w:rPr>
+          <w:lang w:val="en-GB"/>
+        </w:rPr>
+        <w:t xml:space="preserve"> (Webster et al. 2022: 7)</w:t>
+      </w:r>
+    </w:p>
+    <w:p>
+      <w:pPr>
+        <w:pStyle w:val="berschrift1"/>
+        <w:rPr>
+          <w:lang w:val="en-GB"/>
+        </w:rPr>
+      </w:pPr>
+      <w:r>
+        <w:rPr>
+          <w:lang w:val="en-GB"/>
+        </w:rPr>
+        <w:t>Reasons for Not Causal Relationship</w:t>
+      </w:r>
+    </w:p>
+    <w:p>
+      <w:pPr>
+        <w:rPr>
+          <w:lang w:val="en-GB"/>
+        </w:rPr>
+      </w:pPr>
+      <w:r>
+        <w:rPr>
+          <w:lang w:val="en-GB"/>
+        </w:rPr>
+        <w:t>Text</w:t>
+      </w:r>
+    </w:p>
+    <w:p>
+      <w:pPr>
+        <w:pStyle w:val="berschrift1"/>
+        <w:rPr>
+          <w:lang w:val="en-GB"/>
+        </w:rPr>
+      </w:pPr>
+      <w:r>
+        <w:rPr>
+          <w:lang w:val="en-GB"/>
+        </w:rPr>
+        <w:t>Working with the Data</w:t>
       </w:r>
     </w:p>
     <w:p>
@@ -1302,29 +1208,13 @@
           <w:lang w:val="en-GB"/>
         </w:rPr>
       </w:pPr>
-      <w:hyperlink r:id="rId13" w:history="1">
-        <w:r>
-          <w:rPr>
-            <w:rStyle w:val="Hyperlink"/>
-            <w:lang w:val="en-GB"/>
-          </w:rPr>
-          <w:t>https://bmcmedicine.biomedcentral.com/articles/10.1186/s12916-022-02468-0</w:t>
-        </w:r>
-      </w:hyperlink>
-    </w:p>
-    <w:p>
-      <w:pPr>
-        <w:rPr>
-          <w:lang w:val="en-GB"/>
-        </w:rPr>
-      </w:pPr>
       <w:r>
         <w:rPr>
           <w:lang w:val="en-GB"/>
         </w:rPr>
         <w:t xml:space="preserve">data: </w:t>
       </w:r>
-      <w:hyperlink r:id="rId14" w:history="1">
+      <w:hyperlink r:id="rId10" w:history="1">
         <w:r>
           <w:rPr>
             <w:rStyle w:val="Hyperlink"/>
@@ -1340,14 +1230,7 @@
           <w:lang w:val="en-GB"/>
         </w:rPr>
       </w:pPr>
-    </w:p>
-    <w:p>
-      <w:pPr>
-        <w:rPr>
-          <w:lang w:val="en-GB"/>
-        </w:rPr>
-      </w:pPr>
-      <w:hyperlink r:id="rId15" w:history="1">
+      <w:hyperlink r:id="rId11" w:history="1">
         <w:r>
           <w:rPr>
             <w:rStyle w:val="Hyperlink"/>
@@ -1359,14 +1242,105 @@
     </w:p>
     <w:p>
       <w:pPr>
+        <w:pStyle w:val="berschrift1"/>
+        <w:rPr>
+          <w:lang w:val="en-GB"/>
+        </w:rPr>
+      </w:pPr>
+      <w:r>
+        <w:rPr>
+          <w:lang w:val="en-GB"/>
+        </w:rPr>
+        <w:lastRenderedPageBreak/>
+        <w:t>References</w:t>
+      </w:r>
+    </w:p>
+    <w:p>
+      <w:pPr>
+        <w:rPr>
+          <w:lang w:val="en-GB"/>
+        </w:rPr>
+      </w:pPr>
+      <w:r>
+        <w:rPr>
+          <w:lang w:val="en-GB"/>
+        </w:rPr>
+        <w:t xml:space="preserve">BBC News (11 August 2022). </w:t>
+      </w:r>
+      <w:r>
+        <w:rPr>
+          <w:i/>
+          <w:iCs/>
+          <w:lang w:val="en-GB"/>
+        </w:rPr>
+        <w:t>Vegetarian women more likely to break hips – study</w:t>
+      </w:r>
+      <w:r>
+        <w:rPr>
+          <w:lang w:val="en-GB"/>
+        </w:rPr>
+        <w:t xml:space="preserve">. Published on BBC News. link: </w:t>
+      </w:r>
+      <w:hyperlink r:id="rId12" w:history="1">
+        <w:r>
+          <w:rPr>
+            <w:rStyle w:val="Hyperlink"/>
+            <w:lang w:val="en-GB"/>
+          </w:rPr>
+          <w:t>https://www.bbc.com/news/uk-england-leeds-62504018</w:t>
+        </w:r>
+      </w:hyperlink>
+      <w:r>
+        <w:rPr>
+          <w:lang w:val="en-GB"/>
+        </w:rPr>
+        <w:t xml:space="preserve"> (28/01/2023).</w:t>
+      </w:r>
+    </w:p>
+    <w:p>
+      <w:pPr>
+        <w:rPr>
+          <w:lang w:val="en-GB"/>
+        </w:rPr>
+      </w:pPr>
+      <w:r>
+        <w:rPr>
+          <w:lang w:val="en-GB"/>
+        </w:rPr>
+        <w:t xml:space="preserve">Webster, J., Greenwood, D.C. &amp; Cade, J.E (2022). </w:t>
+      </w:r>
+      <w:r>
+        <w:rPr>
+          <w:i/>
+          <w:iCs/>
+          <w:lang w:val="en-GB"/>
+        </w:rPr>
+        <w:t>Risk of hip fracture in meat-eaters, pescatarians, and vegetarians: results from the UK Women’s Cohort Study</w:t>
+      </w:r>
+      <w:r>
+        <w:rPr>
+          <w:lang w:val="en-GB"/>
+        </w:rPr>
+        <w:t>. BMC Med 20, 275.</w:t>
+      </w:r>
+    </w:p>
+    <w:p>
+      <w:pPr>
+        <w:rPr>
+          <w:lang w:val="en-GB"/>
+        </w:rPr>
+      </w:pPr>
+    </w:p>
+    <w:p>
+      <w:pPr>
         <w:rPr>
           <w:lang w:val="en-GB"/>
         </w:rPr>
       </w:pPr>
     </w:p>
     <w:sectPr>
-      <w:headerReference w:type="default" r:id="rId16"/>
-      <w:footerReference w:type="default" r:id="rId17"/>
+      <w:headerReference w:type="default" r:id="rId13"/>
+      <w:footerReference w:type="default" r:id="rId14"/>
       <w:pgSz w:w="11906" w:h="16838"/>
       <w:pgMar w:top="1417" w:right="1417" w:bottom="1134" w:left="1417" w:header="708" w:footer="708" w:gutter="0"/>
       <w:cols w:space="708"/>
@@ -1374,46 +1348,6 @@
     </w:sectPr>
   </w:body>
 </w:document>
-</file>
-
-<file path=word/comments.xml><?xml version="1.0" encoding="utf-8"?>
-<w:comments xmlns:wpc="http://schemas.microsoft.com/office/word/2010/wordprocessingCanvas" xmlns:cx="http://schemas.microsoft.com/office/drawing/2014/chartex" xmlns:cx1="http://schemas.microsoft.com/office/drawing/2015/9/8/chartex" xmlns:cx2="http://schemas.microsoft.com/office/drawing/2015/10/21/chartex" xmlns:cx3="http://schemas.microsoft.com/office/drawing/2016/5/9/chartex" xmlns:cx4="http://schemas.microsoft.com/office/drawing/2016/5/10/chartex" xmlns:cx5="http://schemas.microsoft.com/office/drawing/2016/5/11/chartex" xmlns:cx6="http://schemas.microsoft.com/office/drawing/2016/5/12/chartex" xmlns:cx7="http://schemas.microsoft.com/office/drawing/2016/5/13/chartex" xmlns:cx8="http://schemas.microsoft.com/office/drawing/2016/5/14/chartex" xmlns:mc="http://schemas.openxmlformats.org/markup-compatibility/2006" xmlns:aink="http://schemas.microsoft.com/office/drawing/2016/ink" xmlns:am3d="http://schemas.microsoft.com/office/drawing/2017/model3d" xmlns:o="urn:schemas-microsoft-com:office:office" xmlns:oel="http://schemas.microsoft.com/office/2019/extlst" xmlns:r="http://schemas.openxmlformats.org/officeDocument/2006/relationships" xmlns:m="http://schemas.openxmlformats.org/officeDocument/2006/math" xmlns:v="urn:schemas-microsoft-com:vml" xmlns:wp14="http://schemas.microsoft.com/office/word/2010/wordprocessingDrawing" xmlns:wp="http://schemas.openxmlformats.org/drawingml/2006/wordprocessingDrawing" xmlns:w10="urn:schemas-microsoft-com:office:word" xmlns:w="http://schemas.openxmlformats.org/wordprocessingml/2006/main" xmlns:w14="http://schemas.microsoft.com/office/word/2010/wordml" xmlns:w15="http://schemas.microsoft.com/office/word/2012/wordml" xmlns:w16cex="http://schemas.microsoft.com/office/word/2018/wordml/cex" xmlns:w16cid="http://schemas.microsoft.com/office/word/2016/wordml/cid" xmlns:w16="http://schemas.microsoft.com/office/word/2018/wordml" xmlns:w16sdtdh="http://schemas.microsoft.com/office/word/2020/wordml/sdtdatahash" xmlns:w16se="http://schemas.microsoft.com/office/word/2015/wordml/symex" xmlns:wpg="http://schemas.microsoft.com/office/word/2010/wordprocessingGroup" xmlns:wpi="http://schemas.microsoft.com/office/word/2010/wordprocessingInk" xmlns:wne="http://schemas.microsoft.com/office/word/2006/wordml" xmlns:wps="http://schemas.microsoft.com/office/word/2010/wordprocessingShape" mc:Ignorable="w14 w15 w16se w16cid w16 w16cex w16sdtdh wp14">
-  <w:comment w:id="0" w:author="Alina Pacher" w:date="2023-01-28T13:18:00Z" w:initials="AP">
-    <w:p>
-      <w:pPr>
-        <w:pStyle w:val="Kommentartext"/>
-        <w:jc w:val="left"/>
-      </w:pPr>
-      <w:r>
-        <w:rPr>
-          <w:rStyle w:val="Kommentarzeichen"/>
-        </w:rPr>
-        <w:annotationRef/>
-      </w:r>
-      <w:r>
-        <w:t>Ich verstehe das paper so, dass schon darin gruppiert wurde, aber nur für vegetariarinnen significante resultate gibt</w:t>
-      </w:r>
-    </w:p>
-  </w:comment>
-</w:comments>
-</file>
-
-<file path=word/commentsExtended.xml><?xml version="1.0" encoding="utf-8"?>
-<w15:commentsEx xmlns:wpc="http://schemas.microsoft.com/office/word/2010/wordprocessingCanvas" xmlns:cx="http://schemas.microsoft.com/office/drawing/2014/chartex" xmlns:cx1="http://schemas.microsoft.com/office/drawing/2015/9/8/chartex" xmlns:cx2="http://schemas.microsoft.com/office/drawing/2015/10/21/chartex" xmlns:cx3="http://schemas.microsoft.com/office/drawing/2016/5/9/chartex" xmlns:cx4="http://schemas.microsoft.com/office/drawing/2016/5/10/chartex" xmlns:cx5="http://schemas.microsoft.com/office/drawing/2016/5/11/chartex" xmlns:cx6="http://schemas.microsoft.com/office/drawing/2016/5/12/chartex" xmlns:cx7="http://schemas.microsoft.com/office/drawing/2016/5/13/chartex" xmlns:cx8="http://schemas.microsoft.com/office/drawing/2016/5/14/chartex" xmlns:mc="http://schemas.openxmlformats.org/markup-compatibility/2006" xmlns:aink="http://schemas.microsoft.com/office/drawing/2016/ink" xmlns:am3d="http://schemas.microsoft.com/office/drawing/2017/model3d" xmlns:o="urn:schemas-microsoft-com:office:office" xmlns:oel="http://schemas.microsoft.com/office/2019/extlst" xmlns:r="http://schemas.openxmlformats.org/officeDocument/2006/relationships" xmlns:m="http://schemas.openxmlformats.org/officeDocument/2006/math" xmlns:v="urn:schemas-microsoft-com:vml" xmlns:wp14="http://schemas.microsoft.com/office/word/2010/wordprocessingDrawing" xmlns:wp="http://schemas.openxmlformats.org/drawingml/2006/wordprocessingDrawing" xmlns:w10="urn:schemas-microsoft-com:office:word" xmlns:w="http://schemas.openxmlformats.org/wordprocessingml/2006/main" xmlns:w14="http://schemas.microsoft.com/office/word/2010/wordml" xmlns:w15="http://schemas.microsoft.com/office/word/2012/wordml" xmlns:w16cex="http://schemas.microsoft.com/office/word/2018/wordml/cex" xmlns:w16cid="http://schemas.microsoft.com/office/word/2016/wordml/cid" xmlns:w16="http://schemas.microsoft.com/office/word/2018/wordml" xmlns:w16sdtdh="http://schemas.microsoft.com/office/word/2020/wordml/sdtdatahash" xmlns:w16se="http://schemas.microsoft.com/office/word/2015/wordml/symex" xmlns:wpg="http://schemas.microsoft.com/office/word/2010/wordprocessingGroup" xmlns:wpi="http://schemas.microsoft.com/office/word/2010/wordprocessingInk" xmlns:wne="http://schemas.microsoft.com/office/word/2006/wordml" xmlns:wps="http://schemas.microsoft.com/office/word/2010/wordprocessingShape" mc:Ignorable="w14 w15 w16se w16cid w16 w16cex w16sdtdh wp14">
-  <w15:commentEx w15:paraId="5640D344" w15:done="0"/>
-</w15:commentsEx>
-</file>
-
-<file path=word/commentsExtensible.xml><?xml version="1.0" encoding="utf-8"?>
-<w16cex:commentsExtensible xmlns:wpc="http://schemas.microsoft.com/office/word/2010/wordprocessingCanvas" xmlns:cx="http://schemas.microsoft.com/office/drawing/2014/chartex" xmlns:cx1="http://schemas.microsoft.com/office/drawing/2015/9/8/chartex" xmlns:cx2="http://schemas.microsoft.com/office/drawing/2015/10/21/chartex" xmlns:cx3="http://schemas.microsoft.com/office/drawing/2016/5/9/chartex" xmlns:cx4="http://schemas.microsoft.com/office/drawing/2016/5/10/chartex" xmlns:cx5="http://schemas.microsoft.com/office/drawing/2016/5/11/chartex" xmlns:cx6="http://schemas.microsoft.com/office/drawing/2016/5/12/chartex" xmlns:cx7="http://schemas.microsoft.com/office/drawing/2016/5/13/chartex" xmlns:cx8="http://schemas.microsoft.com/office/drawing/2016/5/14/chartex" xmlns:mc="http://schemas.openxmlformats.org/markup-compatibility/2006" xmlns:aink="http://schemas.microsoft.com/office/drawing/2016/ink" xmlns:am3d="http://schemas.microsoft.com/office/drawing/2017/model3d" xmlns:o="urn:schemas-microsoft-com:office:office" xmlns:oel="http://schemas.microsoft.com/office/2019/extlst" xmlns:r="http://schemas.openxmlformats.org/officeDocument/2006/relationships" xmlns:m="http://schemas.openxmlformats.org/officeDocument/2006/math" xmlns:v="urn:schemas-microsoft-com:vml" xmlns:wp14="http://schemas.microsoft.com/office/word/2010/wordprocessingDrawing" xmlns:wp="http://schemas.openxmlformats.org/drawingml/2006/wordprocessingDrawing" xmlns:w10="urn:schemas-microsoft-com:office:word" xmlns:w="http://schemas.openxmlformats.org/wordprocessingml/2006/main" xmlns:w14="http://schemas.microsoft.com/office/word/2010/wordml" xmlns:w15="http://schemas.microsoft.com/office/word/2012/wordml" xmlns:w16cex="http://schemas.microsoft.com/office/word/2018/wordml/cex" xmlns:w16cid="http://schemas.microsoft.com/office/word/2016/wordml/cid" xmlns:w16="http://schemas.microsoft.com/office/word/2018/wordml" xmlns:w16sdtdh="http://schemas.microsoft.com/office/word/2020/wordml/sdtdatahash" xmlns:w16se="http://schemas.microsoft.com/office/word/2015/wordml/symex" xmlns:wpg="http://schemas.microsoft.com/office/word/2010/wordprocessingGroup" xmlns:wpi="http://schemas.microsoft.com/office/word/2010/wordprocessingInk" xmlns:wne="http://schemas.microsoft.com/office/word/2006/wordml" xmlns:wps="http://schemas.microsoft.com/office/word/2010/wordprocessingShape" mc:Ignorable="w14 w15 w16se w16cid w16 w16cex w16sdtdh wp14">
-  <w16cex:commentExtensible w16cex:durableId="277F9F17" w16cex:dateUtc="2023-01-28T12:18:00Z"/>
-</w16cex:commentsExtensible>
-</file>
-
-<file path=word/commentsIds.xml><?xml version="1.0" encoding="utf-8"?>
-<w16cid:commentsIds xmlns:wpc="http://schemas.microsoft.com/office/word/2010/wordprocessingCanvas" xmlns:cx="http://schemas.microsoft.com/office/drawing/2014/chartex" xmlns:cx1="http://schemas.microsoft.com/office/drawing/2015/9/8/chartex" xmlns:cx2="http://schemas.microsoft.com/office/drawing/2015/10/21/chartex" xmlns:cx3="http://schemas.microsoft.com/office/drawing/2016/5/9/chartex" xmlns:cx4="http://schemas.microsoft.com/office/drawing/2016/5/10/chartex" xmlns:cx5="http://schemas.microsoft.com/office/drawing/2016/5/11/chartex" xmlns:cx6="http://schemas.microsoft.com/office/drawing/2016/5/12/chartex" xmlns:cx7="http://schemas.microsoft.com/office/drawing/2016/5/13/chartex" xmlns:cx8="http://schemas.microsoft.com/office/drawing/2016/5/14/chartex" xmlns:mc="http://schemas.openxmlformats.org/markup-compatibility/2006" xmlns:aink="http://schemas.microsoft.com/office/drawing/2016/ink" xmlns:am3d="http://schemas.microsoft.com/office/drawing/2017/model3d" xmlns:o="urn:schemas-microsoft-com:office:office" xmlns:oel="http://schemas.microsoft.com/office/2019/extlst" xmlns:r="http://schemas.openxmlformats.org/officeDocument/2006/relationships" xmlns:m="http://schemas.openxmlformats.org/officeDocument/2006/math" xmlns:v="urn:schemas-microsoft-com:vml" xmlns:wp14="http://schemas.microsoft.com/office/word/2010/wordprocessingDrawing" xmlns:wp="http://schemas.openxmlformats.org/drawingml/2006/wordprocessingDrawing" xmlns:w10="urn:schemas-microsoft-com:office:word" xmlns:w="http://schemas.openxmlformats.org/wordprocessingml/2006/main" xmlns:w14="http://schemas.microsoft.com/office/word/2010/wordml" xmlns:w15="http://schemas.microsoft.com/office/word/2012/wordml" xmlns:w16cex="http://schemas.microsoft.com/office/word/2018/wordml/cex" xmlns:w16cid="http://schemas.microsoft.com/office/word/2016/wordml/cid" xmlns:w16="http://schemas.microsoft.com/office/word/2018/wordml" xmlns:w16sdtdh="http://schemas.microsoft.com/office/word/2020/wordml/sdtdatahash" xmlns:w16se="http://schemas.microsoft.com/office/word/2015/wordml/symex" xmlns:wpg="http://schemas.microsoft.com/office/word/2010/wordprocessingGroup" xmlns:wpi="http://schemas.microsoft.com/office/word/2010/wordprocessingInk" xmlns:wne="http://schemas.microsoft.com/office/word/2006/wordml" xmlns:wps="http://schemas.microsoft.com/office/word/2010/wordprocessingShape" mc:Ignorable="w14 w15 w16se w16cid w16 w16cex w16sdtdh wp14">
-  <w16cid:commentId w16cid:paraId="5640D344" w16cid:durableId="277F9F17"/>
-</w16cid:commentsIds>
 </file>
 
 <file path=word/endnotes.xml><?xml version="1.0" encoding="utf-8"?>
@@ -1532,6 +1466,81 @@
       </w:pPr>
       <w:r>
         <w:continuationSeparator/>
+      </w:r>
+    </w:p>
+  </w:footnote>
+  <w:footnote w:id="1">
+    <w:p>
+      <w:pPr>
+        <w:pStyle w:val="Funotentext"/>
+        <w:rPr>
+          <w:lang w:val="en-GB"/>
+        </w:rPr>
+      </w:pPr>
+      <w:r>
+        <w:rPr>
+          <w:rStyle w:val="Funotenzeichen"/>
+        </w:rPr>
+        <w:footnoteRef/>
+      </w:r>
+      <w:r>
+        <w:rPr>
+          <w:lang w:val="en-GB"/>
+        </w:rPr>
+        <w:t xml:space="preserve"> </w:t>
+      </w:r>
+      <w:r>
+        <w:rPr>
+          <w:lang w:val="en-GB"/>
+        </w:rPr>
+        <w:t>When referring to the</w:t>
+      </w:r>
+      <w:r>
+        <w:rPr>
+          <w:lang w:val="en-GB"/>
+        </w:rPr>
+        <w:t xml:space="preserve"> news article by BBC News, we use the term “article”.</w:t>
+      </w:r>
+    </w:p>
+  </w:footnote>
+  <w:footnote w:id="2">
+    <w:p>
+      <w:pPr>
+        <w:pStyle w:val="Funotentext"/>
+        <w:rPr>
+          <w:lang w:val="en-GB"/>
+        </w:rPr>
+      </w:pPr>
+      <w:r>
+        <w:rPr>
+          <w:rStyle w:val="Funotenzeichen"/>
+          <w:lang w:val="en-GB"/>
+        </w:rPr>
+        <w:footnoteRef/>
+      </w:r>
+      <w:r>
+        <w:rPr>
+          <w:lang w:val="en-GB"/>
+        </w:rPr>
+        <w:t xml:space="preserve"> </w:t>
+      </w:r>
+      <w:r>
+        <w:rPr>
+          <w:lang w:val="en-GB"/>
+        </w:rPr>
+        <w:t xml:space="preserve">When referring to the research paper by </w:t>
+      </w:r>
+      <w:r>
+        <w:rPr>
+          <w:lang w:val="en-GB"/>
+        </w:rPr>
+        <w:t>BMC Medicine</w:t>
+      </w:r>
+      <w:r>
+        <w:rPr>
+          <w:lang w:val="en-GB"/>
+        </w:rPr>
+        <w:t>, we use the term “paper”.</w:t>
       </w:r>
     </w:p>
   </w:footnote>
@@ -1758,14 +1767,6 @@
     <w:abstractNumId w:val="0"/>
   </w:num>
 </w:numbering>
-</file>
-
-<file path=word/people.xml><?xml version="1.0" encoding="utf-8"?>
-<w15:people xmlns:wpc="http://schemas.microsoft.com/office/word/2010/wordprocessingCanvas" xmlns:cx="http://schemas.microsoft.com/office/drawing/2014/chartex" xmlns:cx1="http://schemas.microsoft.com/office/drawing/2015/9/8/chartex" xmlns:cx2="http://schemas.microsoft.com/office/drawing/2015/10/21/chartex" xmlns:cx3="http://schemas.microsoft.com/office/drawing/2016/5/9/chartex" xmlns:cx4="http://schemas.microsoft.com/office/drawing/2016/5/10/chartex" xmlns:cx5="http://schemas.microsoft.com/office/drawing/2016/5/11/chartex" xmlns:cx6="http://schemas.microsoft.com/office/drawing/2016/5/12/chartex" xmlns:cx7="http://schemas.microsoft.com/office/drawing/2016/5/13/chartex" xmlns:cx8="http://schemas.microsoft.com/office/drawing/2016/5/14/chartex" xmlns:mc="http://schemas.openxmlformats.org/markup-compatibility/2006" xmlns:aink="http://schemas.microsoft.com/office/drawing/2016/ink" xmlns:am3d="http://schemas.microsoft.com/office/drawing/2017/model3d" xmlns:o="urn:schemas-microsoft-com:office:office" xmlns:oel="http://schemas.microsoft.com/office/2019/extlst" xmlns:r="http://schemas.openxmlformats.org/officeDocument/2006/relationships" xmlns:m="http://schemas.openxmlformats.org/officeDocument/2006/math" xmlns:v="urn:schemas-microsoft-com:vml" xmlns:wp14="http://schemas.microsoft.com/office/word/2010/wordprocessingDrawing" xmlns:wp="http://schemas.openxmlformats.org/drawingml/2006/wordprocessingDrawing" xmlns:w10="urn:schemas-microsoft-com:office:word" xmlns:w="http://schemas.openxmlformats.org/wordprocessingml/2006/main" xmlns:w14="http://schemas.microsoft.com/office/word/2010/wordml" xmlns:w15="http://schemas.microsoft.com/office/word/2012/wordml" xmlns:w16cex="http://schemas.microsoft.com/office/word/2018/wordml/cex" xmlns:w16cid="http://schemas.microsoft.com/office/word/2016/wordml/cid" xmlns:w16="http://schemas.microsoft.com/office/word/2018/wordml" xmlns:w16sdtdh="http://schemas.microsoft.com/office/word/2020/wordml/sdtdatahash" xmlns:w16se="http://schemas.microsoft.com/office/word/2015/wordml/symex" xmlns:wpg="http://schemas.microsoft.com/office/word/2010/wordprocessingGroup" xmlns:wpi="http://schemas.microsoft.com/office/word/2010/wordprocessingInk" xmlns:wne="http://schemas.microsoft.com/office/word/2006/wordml" xmlns:wps="http://schemas.microsoft.com/office/word/2010/wordprocessingShape" mc:Ignorable="w14 w15 w16se w16cid w16 w16cex w16sdtdh wp14">
-  <w15:person w15:author="Alina Pacher">
-    <w15:presenceInfo w15:providerId="Windows Live" w15:userId="32e6c3f8902aa741"/>
-  </w15:person>
-</w15:people>
 </file>
 
 <file path=word/styles.xml><?xml version="1.0" encoding="utf-8"?>
@@ -2166,13 +2167,35 @@
   <w:style w:type="paragraph" w:default="1" w:styleId="Standard">
     <w:name w:val="Normal"/>
     <w:qFormat/>
-    <w:rsid w:val="003E0FE9"/>
+    <w:rsid w:val="00991801"/>
     <w:pPr>
+      <w:spacing w:line="360" w:lineRule="auto"/>
       <w:jc w:val="both"/>
     </w:pPr>
     <w:rPr>
       <w:rFonts w:ascii="Times New Roman" w:hAnsi="Times New Roman"/>
       <w:sz w:val="24"/>
+    </w:rPr>
+  </w:style>
+  <w:style w:type="paragraph" w:styleId="berschrift1">
+    <w:name w:val="heading 1"/>
+    <w:basedOn w:val="Standard"/>
+    <w:next w:val="Standard"/>
+    <w:link w:val="berschrift1Zchn"/>
+    <w:uiPriority w:val="9"/>
+    <w:qFormat/>
+    <w:rsid w:val="00991801"/>
+    <w:pPr>
+      <w:keepNext/>
+      <w:keepLines/>
+      <w:spacing w:before="240" w:after="0" w:line="480" w:lineRule="auto"/>
+      <w:outlineLvl w:val="0"/>
+    </w:pPr>
+    <w:rPr>
+      <w:rFonts w:eastAsiaTheme="majorEastAsia" w:cstheme="majorBidi"/>
+      <w:b/>
+      <w:sz w:val="28"/>
+      <w:szCs w:val="32"/>
     </w:rPr>
   </w:style>
   <w:style w:type="character" w:default="1" w:styleId="Absatz-Standardschriftart">
@@ -2368,6 +2391,59 @@
       <w:bCs/>
       <w:sz w:val="20"/>
       <w:szCs w:val="20"/>
+    </w:rPr>
+  </w:style>
+  <w:style w:type="character" w:customStyle="1" w:styleId="berschrift1Zchn">
+    <w:name w:val="Überschrift 1 Zchn"/>
+    <w:basedOn w:val="Absatz-Standardschriftart"/>
+    <w:link w:val="berschrift1"/>
+    <w:uiPriority w:val="9"/>
+    <w:rsid w:val="00991801"/>
+    <w:rPr>
+      <w:rFonts w:ascii="Times New Roman" w:eastAsiaTheme="majorEastAsia" w:hAnsi="Times New Roman" w:cstheme="majorBidi"/>
+      <w:b/>
+      <w:sz w:val="28"/>
+      <w:szCs w:val="32"/>
+    </w:rPr>
+  </w:style>
+  <w:style w:type="paragraph" w:styleId="Funotentext">
+    <w:name w:val="footnote text"/>
+    <w:basedOn w:val="Standard"/>
+    <w:link w:val="FunotentextZchn"/>
+    <w:uiPriority w:val="99"/>
+    <w:semiHidden/>
+    <w:unhideWhenUsed/>
+    <w:rsid w:val="00991801"/>
+    <w:pPr>
+      <w:spacing w:after="0" w:line="240" w:lineRule="auto"/>
+    </w:pPr>
+    <w:rPr>
+      <w:sz w:val="20"/>
+      <w:szCs w:val="20"/>
+    </w:rPr>
+  </w:style>
+  <w:style w:type="character" w:customStyle="1" w:styleId="FunotentextZchn">
+    <w:name w:val="Fußnotentext Zchn"/>
+    <w:basedOn w:val="Absatz-Standardschriftart"/>
+    <w:link w:val="Funotentext"/>
+    <w:uiPriority w:val="99"/>
+    <w:semiHidden/>
+    <w:rsid w:val="00991801"/>
+    <w:rPr>
+      <w:rFonts w:ascii="Times New Roman" w:hAnsi="Times New Roman"/>
+      <w:sz w:val="20"/>
+      <w:szCs w:val="20"/>
+    </w:rPr>
+  </w:style>
+  <w:style w:type="character" w:styleId="Funotenzeichen">
+    <w:name w:val="footnote reference"/>
+    <w:basedOn w:val="Absatz-Standardschriftart"/>
+    <w:uiPriority w:val="99"/>
+    <w:semiHidden/>
+    <w:unhideWhenUsed/>
+    <w:rsid w:val="00991801"/>
+    <w:rPr>
+      <w:vertAlign w:val="superscript"/>
     </w:rPr>
   </w:style>
 </w:styles>

</xml_diff>

<commit_message>
c) should we include a variable for meat-eater? Vielleicht nochmal drüberlesen und evtl. Punkte ergaenzen. Ansonsten waere es fertig.
</commit_message>
<xml_diff>
--- a/applied_economics_HW_4_pacher_iby.docx
+++ b/applied_economics_HW_4_pacher_iby.docx
@@ -4,64 +4,56 @@
   <w:body>
     <w:p>
       <w:pPr>
-        <w:rPr>
-          <w:lang w:val="en-GB"/>
-        </w:rPr>
-      </w:pPr>
-      <w:r>
-        <w:rPr>
-          <w:noProof/>
-          <w:lang w:val="en-GB"/>
-        </w:rPr>
-        <w:drawing>
-          <wp:inline distT="0" distB="0" distL="0" distR="0" wp14:anchorId="7DAEE735" wp14:editId="39E8D63D">
-            <wp:extent cx="5760720" cy="4313555"/>
-            <wp:effectExtent l="0" t="0" r="0" b="0"/>
-            <wp:docPr id="1" name="Grafik 1" descr="Ein Bild, das Text enthält.&#10;&#10;Automatisch generierte Beschreibung"/>
-            <wp:cNvGraphicFramePr>
-              <a:graphicFrameLocks xmlns:a="http://schemas.openxmlformats.org/drawingml/2006/main" noChangeAspect="1"/>
-            </wp:cNvGraphicFramePr>
-            <a:graphic xmlns:a="http://schemas.openxmlformats.org/drawingml/2006/main">
-              <a:graphicData uri="http://schemas.openxmlformats.org/drawingml/2006/picture">
-                <pic:pic xmlns:pic="http://schemas.openxmlformats.org/drawingml/2006/picture">
-                  <pic:nvPicPr>
-                    <pic:cNvPr id="1" name="Grafik 1" descr="Ein Bild, das Text enthält.&#10;&#10;Automatisch generierte Beschreibung"/>
-                    <pic:cNvPicPr/>
-                  </pic:nvPicPr>
-                  <pic:blipFill>
-                    <a:blip r:embed="rId7"/>
-                    <a:stretch>
-                      <a:fillRect/>
-                    </a:stretch>
-                  </pic:blipFill>
-                  <pic:spPr>
-                    <a:xfrm>
-                      <a:off x="0" y="0"/>
-                      <a:ext cx="5760720" cy="4313555"/>
-                    </a:xfrm>
-                    <a:prstGeom prst="rect">
-                      <a:avLst/>
-                    </a:prstGeom>
-                  </pic:spPr>
-                </pic:pic>
-              </a:graphicData>
-            </a:graphic>
-          </wp:inline>
-        </w:drawing>
+        <w:pStyle w:val="berschrift1"/>
+        <w:rPr>
+          <w:lang w:val="en-GB"/>
+        </w:rPr>
+      </w:pPr>
+      <w:r>
+        <w:rPr>
+          <w:lang w:val="en-GB"/>
+        </w:rPr>
+        <w:t>News article</w:t>
       </w:r>
     </w:p>
     <w:p>
       <w:pPr>
-        <w:pStyle w:val="berschrift1"/>
-        <w:rPr>
-          <w:lang w:val="en-GB"/>
-        </w:rPr>
-      </w:pPr>
-      <w:r>
-        <w:rPr>
-          <w:lang w:val="en-GB"/>
-        </w:rPr>
-        <w:t>News article</w:t>
+        <w:rPr>
+          <w:lang w:val="en-GB"/>
+        </w:rPr>
+      </w:pPr>
+      <w:r>
+        <w:rPr>
+          <w:lang w:val="en-GB"/>
+        </w:rPr>
+        <w:t>The news article</w:t>
+      </w:r>
+      <w:r>
+        <w:rPr>
+          <w:rStyle w:val="Funotenzeichen"/>
+          <w:lang w:val="en-GB"/>
+        </w:rPr>
+        <w:footnoteReference w:id="1"/>
+      </w:r>
+      <w:r>
+        <w:rPr>
+          <w:lang w:val="en-GB"/>
+        </w:rPr>
+        <w:t xml:space="preserve"> “</w:t>
+      </w:r>
+      <w:r>
+        <w:rPr>
+          <w:i/>
+          <w:iCs/>
+          <w:lang w:val="en-GB"/>
+        </w:rPr>
+        <w:t>Vegetarian women more likely to break hips - study</w:t>
+      </w:r>
+      <w:r>
+        <w:rPr>
+          <w:lang w:val="en-GB"/>
+        </w:rPr>
+        <w:t>” was published on BBC News on 11 August 2022. Unfortunately, the author of the article is not mentioned.</w:t>
       </w:r>
     </w:p>
     <w:p>
@@ -74,49 +66,9 @@
         <w:rPr>
           <w:lang w:val="en-GB"/>
         </w:rPr>
-        <w:t>The news article</w:t>
-      </w:r>
-      <w:r>
-        <w:rPr>
-          <w:rStyle w:val="Funotenzeichen"/>
-          <w:lang w:val="en-GB"/>
-        </w:rPr>
-        <w:footnoteReference w:id="1"/>
-      </w:r>
-      <w:r>
-        <w:rPr>
-          <w:lang w:val="en-GB"/>
-        </w:rPr>
-        <w:t xml:space="preserve"> “</w:t>
-      </w:r>
-      <w:r>
-        <w:rPr>
-          <w:i/>
-          <w:iCs/>
-          <w:lang w:val="en-GB"/>
-        </w:rPr>
-        <w:t>Vegetarian women more likely to break hips - study</w:t>
-      </w:r>
-      <w:r>
-        <w:rPr>
-          <w:lang w:val="en-GB"/>
-        </w:rPr>
-        <w:t>” was published on BBC News on 11 August 2022. Unfortunately, the author of the article is not mentioned.</w:t>
-      </w:r>
-    </w:p>
-    <w:p>
-      <w:pPr>
-        <w:rPr>
-          <w:lang w:val="en-GB"/>
-        </w:rPr>
-      </w:pPr>
-      <w:r>
-        <w:rPr>
-          <w:lang w:val="en-GB"/>
-        </w:rPr>
         <w:t xml:space="preserve">link: </w:t>
       </w:r>
-      <w:hyperlink r:id="rId8" w:history="1">
+      <w:hyperlink r:id="rId7" w:history="1">
         <w:r>
           <w:rPr>
             <w:rStyle w:val="Hyperlink"/>
@@ -198,7 +150,7 @@
         </w:rPr>
         <w:t xml:space="preserve">link: </w:t>
       </w:r>
-      <w:hyperlink r:id="rId9" w:history="1">
+      <w:hyperlink r:id="rId8" w:history="1">
         <w:r>
           <w:rPr>
             <w:rStyle w:val="Hyperlink"/>
@@ -299,7 +251,6 @@
         <w:rPr>
           <w:lang w:val="en-GB"/>
         </w:rPr>
-        <w:lastRenderedPageBreak/>
         <w:t>In the paper, the authors pose the question whether a plant-based diets have effects on the risk of hip fractures. They compare a plant-based diet group (</w:t>
       </w:r>
       <w:bookmarkStart w:id="0" w:name="_Hlk125809430"/>
@@ -462,6 +413,7 @@
         <w:rPr>
           <w:lang w:val="en-GB"/>
         </w:rPr>
+        <w:lastRenderedPageBreak/>
         <w:t xml:space="preserve">The article only features vegetarians and meat-eaters as groups. As nothing is reported about vegans and those only eating fish, we would suppose that </w:t>
       </w:r>
       <w:r>
@@ -709,29 +661,6 @@
           <w:lang w:val="en-GB"/>
         </w:rPr>
         <w:t>is:</w:t>
-      </w:r>
-      <w:r>
-        <w:rPr>
-          <w:rFonts w:eastAsiaTheme="minorEastAsia"/>
-          <w:lang w:val="en-GB"/>
-        </w:rPr>
-        <w:t xml:space="preserve"> </w:t>
-      </w:r>
-      <w:r>
-        <w:rPr>
-          <w:rFonts w:eastAsiaTheme="minorEastAsia"/>
-          <w:highlight w:val="yellow"/>
-          <w:lang w:val="en-GB"/>
-        </w:rPr>
-        <w:t xml:space="preserve">Should we include a beta for </w:t>
-      </w:r>
-      <w:r>
-        <w:rPr>
-          <w:rFonts w:eastAsiaTheme="minorEastAsia"/>
-          <w:highlight w:val="yellow"/>
-          <w:lang w:val="en-GB"/>
-        </w:rPr>
-        <w:t>meat-eaters?</w:t>
       </w:r>
     </w:p>
     <w:p>
@@ -1035,7 +964,6 @@
           <w:rFonts w:eastAsiaTheme="minorEastAsia"/>
           <w:lang w:val="en-GB"/>
         </w:rPr>
-        <w:lastRenderedPageBreak/>
         <w:t>We d</w:t>
       </w:r>
       <w:r>
@@ -1131,6 +1059,37 @@
         </w:rPr>
         <w:t>Note that the reference is the group of meat-eating women.</w:t>
       </w:r>
+      <w:r>
+        <w:rPr>
+          <w:rFonts w:eastAsiaTheme="minorEastAsia"/>
+          <w:lang w:val="en-GB"/>
+        </w:rPr>
+        <w:t xml:space="preserve"> </w:t>
+      </w:r>
+      <w:r>
+        <w:rPr>
+          <w:rFonts w:eastAsiaTheme="minorEastAsia"/>
+          <w:highlight w:val="yellow"/>
+          <w:lang w:val="en-GB"/>
+        </w:rPr>
+        <w:t>Should we include a beta for meat-eaters</w:t>
+      </w:r>
+      <w:r>
+        <w:rPr>
+          <w:rFonts w:eastAsiaTheme="minorEastAsia"/>
+          <w:highlight w:val="yellow"/>
+          <w:lang w:val="en-GB"/>
+        </w:rPr>
+        <w:t xml:space="preserve"> in the model</w:t>
+      </w:r>
+      <w:r>
+        <w:rPr>
+          <w:rFonts w:eastAsiaTheme="minorEastAsia"/>
+          <w:highlight w:val="yellow"/>
+          <w:lang w:val="en-GB"/>
+        </w:rPr>
+        <w:t>?</w:t>
+      </w:r>
     </w:p>
     <w:p>
       <w:pPr>
@@ -1210,31 +1169,109 @@
         <w:rPr>
           <w:lang w:val="en-GB"/>
         </w:rPr>
-        <w:t>The headline of the article claims a clear relationship of breaking hips and vegetarian diet. The wording in the article</w:t>
-      </w:r>
-      <w:r>
-        <w:rPr>
-          <w:lang w:val="en-GB"/>
-        </w:rPr>
-        <w:t>’</w:t>
-      </w:r>
-      <w:r>
-        <w:rPr>
-          <w:lang w:val="en-GB"/>
-        </w:rPr>
-        <w:t>s text is a bit more cautious. The authors are quoted multiple times. As they point out other factors, that might have an impact on the depend</w:t>
-      </w:r>
-      <w:r>
-        <w:rPr>
-          <w:lang w:val="en-GB"/>
-        </w:rPr>
-        <w:t>e</w:t>
-      </w:r>
-      <w:r>
-        <w:rPr>
-          <w:lang w:val="en-GB"/>
-        </w:rPr>
-        <w:t>nt variable. Such as how healthy a person’s lifestyle is, or weather body weight has an impact as well. Still, the article claims a causality between vegetarian diet and hip fracture risk, to some extent, but other factors might play a role as well.</w:t>
+        <w:t xml:space="preserve">The headline of the article claims a clear relationship of breaking hips and vegetarian diet. </w:t>
+      </w:r>
+      <w:r>
+        <w:rPr>
+          <w:lang w:val="en-GB"/>
+        </w:rPr>
+        <w:t>The wording in the text of the article is somewhat more cautious</w:t>
+      </w:r>
+      <w:r>
+        <w:rPr>
+          <w:lang w:val="en-GB"/>
+        </w:rPr>
+        <w:t xml:space="preserve">. The authors are quoted </w:t>
+      </w:r>
+      <w:r>
+        <w:rPr>
+          <w:lang w:val="en-GB"/>
+        </w:rPr>
+        <w:t xml:space="preserve">several </w:t>
+      </w:r>
+      <w:r>
+        <w:rPr>
+          <w:lang w:val="en-GB"/>
+        </w:rPr>
+        <w:t xml:space="preserve">times. </w:t>
+      </w:r>
+      <w:r>
+        <w:rPr>
+          <w:lang w:val="en-GB"/>
+        </w:rPr>
+        <w:t>They point to other factors that could have an influence on the dependent variable</w:t>
+      </w:r>
+      <w:r>
+        <w:rPr>
+          <w:lang w:val="en-GB"/>
+        </w:rPr>
+        <w:t xml:space="preserve">. </w:t>
+      </w:r>
+      <w:r>
+        <w:rPr>
+          <w:lang w:val="en-GB"/>
+        </w:rPr>
+        <w:t>For example, how</w:t>
+      </w:r>
+      <w:r>
+        <w:rPr>
+          <w:lang w:val="en-GB"/>
+        </w:rPr>
+        <w:t xml:space="preserve"> </w:t>
+      </w:r>
+      <w:r>
+        <w:rPr>
+          <w:lang w:val="en-GB"/>
+        </w:rPr>
+        <w:t xml:space="preserve">healthy a person’s lifestyle is, or weather body weight has an impact as well. </w:t>
+      </w:r>
+      <w:r>
+        <w:rPr>
+          <w:lang w:val="en-GB"/>
+        </w:rPr>
+        <w:t>Nevertheless</w:t>
+      </w:r>
+      <w:r>
+        <w:rPr>
+          <w:lang w:val="en-GB"/>
+        </w:rPr>
+        <w:t xml:space="preserve">, the article claims a </w:t>
+      </w:r>
+      <w:r>
+        <w:rPr>
+          <w:lang w:val="en-GB"/>
+        </w:rPr>
+        <w:t>causal relationship</w:t>
+      </w:r>
+      <w:r>
+        <w:rPr>
+          <w:lang w:val="en-GB"/>
+        </w:rPr>
+        <w:t xml:space="preserve"> </w:t>
+      </w:r>
+      <w:r>
+        <w:rPr>
+          <w:lang w:val="en-GB"/>
+        </w:rPr>
+        <w:t>between vegetarian diet and hip fracture risk,</w:t>
+      </w:r>
+      <w:r>
+        <w:rPr>
+          <w:lang w:val="en-GB"/>
+        </w:rPr>
+        <w:t xml:space="preserve"> </w:t>
+      </w:r>
+      <w:r>
+        <w:rPr>
+          <w:lang w:val="en-GB"/>
+        </w:rPr>
+        <w:t xml:space="preserve">to some extent, </w:t>
+      </w:r>
+      <w:r>
+        <w:rPr>
+          <w:lang w:val="en-GB"/>
+        </w:rPr>
+        <w:t>but other factors could also play a role.</w:t>
       </w:r>
     </w:p>
     <w:p>
@@ -1315,7 +1352,7 @@
         <w:rPr>
           <w:lang w:val="en-GB"/>
         </w:rPr>
-        <w:t>“Vegetarians but not occasional meat-eaters or pescatarians were at higher risk of hip fracture than regular meat-eaters in this cohort of UK women</w:t>
+        <w:t>“Vegetarians but not occasional meat-eaters or pescatarians were at higher risk of hip fracture than regular meat-eaters in this cohort of UK women” (Webster et al. 2022: 6)</w:t>
       </w:r>
       <w:r>
         <w:rPr>
@@ -1327,7 +1364,14 @@
         <w:rPr>
           <w:lang w:val="en-GB"/>
         </w:rPr>
-        <w:t>” (Webster et al. 2022: 6) When describing the findings of the study</w:t>
+        <w:t xml:space="preserve"> When </w:t>
+      </w:r>
+      <w:r>
+        <w:rPr>
+          <w:lang w:val="en-GB"/>
+        </w:rPr>
+        <w:lastRenderedPageBreak/>
+        <w:t>describing the findings of the study</w:t>
       </w:r>
       <w:r>
         <w:rPr>
@@ -1339,7 +1383,13 @@
         <w:rPr>
           <w:lang w:val="en-GB"/>
         </w:rPr>
-        <w:t xml:space="preserve"> the authors describe a correlation between vegetarian diet and hip fractures. Further the paper refers to findings that a higher risk of having a hip fracture is associated with a lower Body </w:t>
+        <w:t xml:space="preserve"> the authors describe a correlation between vegetarian diet and hip fractures. Further the paper refers to findings that </w:t>
+      </w:r>
+      <w:r>
+        <w:rPr>
+          <w:lang w:val="en-GB"/>
+        </w:rPr>
+        <w:t xml:space="preserve">a lower Body </w:t>
       </w:r>
       <w:r>
         <w:rPr>
@@ -1363,7 +1413,37 @@
         <w:rPr>
           <w:lang w:val="en-GB"/>
         </w:rPr>
-        <w:t xml:space="preserve">ndex (BMI). </w:t>
+        <w:t>ndex (BMI)</w:t>
+      </w:r>
+      <w:r>
+        <w:rPr>
+          <w:lang w:val="en-GB"/>
+        </w:rPr>
+        <w:t xml:space="preserve"> </w:t>
+      </w:r>
+      <w:r>
+        <w:rPr>
+          <w:lang w:val="en-GB"/>
+        </w:rPr>
+        <w:t>is associated with</w:t>
+      </w:r>
+      <w:r>
+        <w:rPr>
+          <w:lang w:val="en-GB"/>
+        </w:rPr>
+        <w:t xml:space="preserve"> </w:t>
+      </w:r>
+      <w:r>
+        <w:rPr>
+          <w:lang w:val="en-GB"/>
+        </w:rPr>
+        <w:t>a higher risk of having a hip fracture</w:t>
+      </w:r>
+      <w:r>
+        <w:rPr>
+          <w:lang w:val="en-GB"/>
+        </w:rPr>
+        <w:t xml:space="preserve">. </w:t>
       </w:r>
       <w:r>
         <w:rPr>
@@ -1406,7 +1486,13 @@
         <w:rPr>
           <w:lang w:val="en-GB"/>
         </w:rPr>
-        <w:t>This interpretation of the study results</w:t>
+        <w:t>The</w:t>
+      </w:r>
+      <w:r>
+        <w:rPr>
+          <w:lang w:val="en-GB"/>
+        </w:rPr>
+        <w:t xml:space="preserve"> interpretation of the results</w:t>
       </w:r>
       <w:r>
         <w:rPr>
@@ -1418,7 +1504,31 @@
         <w:rPr>
           <w:lang w:val="en-GB"/>
         </w:rPr>
-        <w:t xml:space="preserve"> indicates rather a correlation of the two variables. Causality only to some extent.</w:t>
+        <w:t xml:space="preserve"> rather </w:t>
+      </w:r>
+      <w:r>
+        <w:rPr>
+          <w:lang w:val="en-GB"/>
+        </w:rPr>
+        <w:t xml:space="preserve">indicates </w:t>
+      </w:r>
+      <w:r>
+        <w:rPr>
+          <w:lang w:val="en-GB"/>
+        </w:rPr>
+        <w:t>a correlation of the two variables</w:t>
+      </w:r>
+      <w:r>
+        <w:rPr>
+          <w:lang w:val="en-GB"/>
+        </w:rPr>
+        <w:t xml:space="preserve"> (type of diet, hip fracture risk)</w:t>
+      </w:r>
+      <w:r>
+        <w:rPr>
+          <w:lang w:val="en-GB"/>
+        </w:rPr>
+        <w:t>. Causality only to some extent.</w:t>
       </w:r>
     </w:p>
     <w:p>
@@ -1431,19 +1541,55 @@
         <w:rPr>
           <w:lang w:val="en-GB"/>
         </w:rPr>
-        <w:t>As a second potential reason for the results is mentioned the lack of important nutrients, that vegetarians ten</w:t>
-      </w:r>
-      <w:r>
-        <w:rPr>
-          <w:lang w:val="en-GB"/>
-        </w:rPr>
-        <w:t>d</w:t>
-      </w:r>
-      <w:r>
-        <w:rPr>
-          <w:lang w:val="en-GB"/>
-        </w:rPr>
-        <w:t xml:space="preserve"> to have due to their diet. Other studies are quoted that indicate whether a lack of these nutrients can cause a higher risk of hip fractures (Webster et al. 2022: 7)</w:t>
+        <w:t>The second possible reason given for the findings is the lack of important nutrients that vegetarians tend to have due to their diet</w:t>
+      </w:r>
+      <w:r>
+        <w:rPr>
+          <w:lang w:val="en-GB"/>
+        </w:rPr>
+        <w:t xml:space="preserve">. Other studies are </w:t>
+      </w:r>
+      <w:r>
+        <w:rPr>
+          <w:lang w:val="en-GB"/>
+        </w:rPr>
+        <w:t xml:space="preserve">cited </w:t>
+      </w:r>
+      <w:r>
+        <w:rPr>
+          <w:lang w:val="en-GB"/>
+        </w:rPr>
+        <w:t>which</w:t>
+      </w:r>
+      <w:r>
+        <w:rPr>
+          <w:lang w:val="en-GB"/>
+        </w:rPr>
+        <w:t xml:space="preserve"> indicate </w:t>
+      </w:r>
+      <w:r>
+        <w:rPr>
+          <w:lang w:val="en-GB"/>
+        </w:rPr>
+        <w:t>that</w:t>
+      </w:r>
+      <w:r>
+        <w:rPr>
+          <w:lang w:val="en-GB"/>
+        </w:rPr>
+        <w:t xml:space="preserve"> a lack of these nutrients </w:t>
+      </w:r>
+      <w:r>
+        <w:rPr>
+          <w:lang w:val="en-GB"/>
+        </w:rPr>
+        <w:t>may</w:t>
+      </w:r>
+      <w:r>
+        <w:rPr>
+          <w:lang w:val="en-GB"/>
+        </w:rPr>
+        <w:t xml:space="preserve"> cause a higher risk of hip fractures (Webster et al. 2022: 7)</w:t>
       </w:r>
       <w:r>
         <w:rPr>
@@ -1476,21 +1622,338 @@
         <w:rPr>
           <w:lang w:val="en-GB"/>
         </w:rPr>
-        <w:t>Text</w:t>
+        <w:t>Webster et al.</w:t>
+      </w:r>
+      <w:r>
+        <w:rPr>
+          <w:lang w:val="en-GB"/>
+        </w:rPr>
+        <w:t xml:space="preserve"> controlled for several other factor</w:t>
+      </w:r>
+      <w:r>
+        <w:rPr>
+          <w:lang w:val="en-GB"/>
+        </w:rPr>
+        <w:t>s which</w:t>
+      </w:r>
+      <w:r>
+        <w:rPr>
+          <w:lang w:val="en-GB"/>
+        </w:rPr>
+        <w:t xml:space="preserve"> </w:t>
+      </w:r>
+      <w:r>
+        <w:rPr>
+          <w:lang w:val="en-GB"/>
+        </w:rPr>
+        <w:t xml:space="preserve">influence the </w:t>
+      </w:r>
+      <w:r>
+        <w:rPr>
+          <w:lang w:val="en-GB"/>
+        </w:rPr>
+        <w:t>hip fracture risk for women</w:t>
+      </w:r>
+      <w:r>
+        <w:rPr>
+          <w:lang w:val="en-GB"/>
+        </w:rPr>
+        <w:t>.</w:t>
+      </w:r>
+      <w:r>
+        <w:rPr>
+          <w:lang w:val="en-GB"/>
+        </w:rPr>
+        <w:t xml:space="preserve"> </w:t>
+      </w:r>
+      <w:r>
+        <w:rPr>
+          <w:lang w:val="en-GB"/>
+        </w:rPr>
+        <w:t xml:space="preserve">In our point of view, </w:t>
+      </w:r>
+      <w:r>
+        <w:rPr>
+          <w:lang w:val="en-GB"/>
+        </w:rPr>
+        <w:t>no variables added to the model are irrelevant.</w:t>
+      </w:r>
+      <w:r>
+        <w:rPr>
+          <w:lang w:val="en-GB"/>
+        </w:rPr>
+        <w:t xml:space="preserve"> Especially the</w:t>
+      </w:r>
+      <w:r>
+        <w:rPr>
+          <w:lang w:val="en-GB"/>
+        </w:rPr>
+        <w:t xml:space="preserve"> inclusion of the</w:t>
+      </w:r>
+      <w:r>
+        <w:rPr>
+          <w:lang w:val="en-GB"/>
+        </w:rPr>
+        <w:t xml:space="preserve"> number of children</w:t>
+      </w:r>
+      <w:r>
+        <w:rPr>
+          <w:lang w:val="en-GB"/>
+        </w:rPr>
+        <w:t xml:space="preserve"> is</w:t>
+      </w:r>
+      <w:r>
+        <w:rPr>
+          <w:lang w:val="en-GB"/>
+        </w:rPr>
+        <w:t xml:space="preserve"> </w:t>
+      </w:r>
+      <w:r>
+        <w:rPr>
+          <w:lang w:val="en-GB"/>
+        </w:rPr>
+        <w:t>plausible</w:t>
+      </w:r>
+      <w:r>
+        <w:rPr>
+          <w:lang w:val="en-GB"/>
+        </w:rPr>
+        <w:t xml:space="preserve"> </w:t>
+      </w:r>
+      <w:r>
+        <w:rPr>
+          <w:lang w:val="en-GB"/>
+        </w:rPr>
+        <w:t>as it could explain the higher risk</w:t>
+      </w:r>
+      <w:r>
+        <w:rPr>
+          <w:lang w:val="en-GB"/>
+        </w:rPr>
+        <w:t xml:space="preserve">. But </w:t>
+      </w:r>
+      <w:r>
+        <w:rPr>
+          <w:lang w:val="en-GB"/>
+        </w:rPr>
+        <w:t>it</w:t>
+      </w:r>
+      <w:r>
+        <w:rPr>
+          <w:lang w:val="en-GB"/>
+        </w:rPr>
+        <w:t xml:space="preserve"> </w:t>
+      </w:r>
+      <w:r>
+        <w:rPr>
+          <w:lang w:val="en-GB"/>
+        </w:rPr>
+        <w:t xml:space="preserve">would be </w:t>
+      </w:r>
+      <w:r>
+        <w:rPr>
+          <w:lang w:val="en-GB"/>
+        </w:rPr>
+        <w:t>absurd</w:t>
+      </w:r>
+      <w:r>
+        <w:rPr>
+          <w:lang w:val="en-GB"/>
+        </w:rPr>
+        <w:t xml:space="preserve"> to assume that only vegetarian women </w:t>
+      </w:r>
+      <w:r>
+        <w:rPr>
+          <w:lang w:val="en-GB"/>
+        </w:rPr>
+        <w:t>give birth to</w:t>
+      </w:r>
+      <w:r>
+        <w:rPr>
+          <w:lang w:val="en-GB"/>
+        </w:rPr>
+        <w:t xml:space="preserve"> </w:t>
+      </w:r>
+      <w:r>
+        <w:rPr>
+          <w:lang w:val="en-GB"/>
+        </w:rPr>
+        <w:t xml:space="preserve">(more) </w:t>
+      </w:r>
+      <w:r>
+        <w:rPr>
+          <w:lang w:val="en-GB"/>
+        </w:rPr>
+        <w:t>children</w:t>
+      </w:r>
+      <w:r>
+        <w:rPr>
+          <w:lang w:val="en-GB"/>
+        </w:rPr>
+        <w:t xml:space="preserve"> </w:t>
+      </w:r>
+      <w:r>
+        <w:rPr>
+          <w:lang w:val="en-GB"/>
+        </w:rPr>
+        <w:t>(</w:t>
+      </w:r>
+      <w:r>
+        <w:rPr>
+          <w:lang w:val="en-GB"/>
+        </w:rPr>
+        <w:t>than meat-eating women</w:t>
+      </w:r>
+      <w:r>
+        <w:rPr>
+          <w:lang w:val="en-GB"/>
+        </w:rPr>
+        <w:t>)</w:t>
+      </w:r>
+      <w:r>
+        <w:rPr>
+          <w:lang w:val="en-GB"/>
+        </w:rPr>
+        <w:t xml:space="preserve">. </w:t>
+      </w:r>
+      <w:r>
+        <w:rPr>
+          <w:lang w:val="en-GB"/>
+        </w:rPr>
+        <w:t>Nevertheless, the authors primarily associate the type of diet with the risk of hip fracture.</w:t>
       </w:r>
     </w:p>
     <w:p>
       <w:pPr>
-        <w:pStyle w:val="berschrift1"/>
-        <w:rPr>
-          <w:lang w:val="en-GB"/>
-        </w:rPr>
-      </w:pPr>
-      <w:r>
-        <w:rPr>
-          <w:lang w:val="en-GB"/>
-        </w:rPr>
-        <w:t>Working with the Data</w:t>
+        <w:rPr>
+          <w:lang w:val="en-GB"/>
+        </w:rPr>
+      </w:pPr>
+      <w:r>
+        <w:rPr>
+          <w:lang w:val="en-GB"/>
+        </w:rPr>
+        <w:t>A vegetarian diet</w:t>
+      </w:r>
+      <w:r>
+        <w:rPr>
+          <w:lang w:val="en-GB"/>
+        </w:rPr>
+        <w:t xml:space="preserve"> is associated with </w:t>
+      </w:r>
+      <w:r>
+        <w:rPr>
+          <w:lang w:val="en-GB"/>
+        </w:rPr>
+        <w:t>a general health</w:t>
+      </w:r>
+      <w:r>
+        <w:rPr>
+          <w:lang w:val="en-GB"/>
+        </w:rPr>
+        <w:t>y</w:t>
+      </w:r>
+      <w:r>
+        <w:rPr>
+          <w:lang w:val="en-GB"/>
+        </w:rPr>
+        <w:t xml:space="preserve"> lifestyle. Women </w:t>
+      </w:r>
+      <w:r>
+        <w:rPr>
+          <w:lang w:val="en-GB"/>
+        </w:rPr>
+        <w:t>take more care</w:t>
+      </w:r>
+      <w:r>
+        <w:rPr>
+          <w:lang w:val="en-GB"/>
+        </w:rPr>
+        <w:t xml:space="preserve"> of their health which includes a </w:t>
+      </w:r>
+      <w:r>
+        <w:rPr>
+          <w:lang w:val="en-GB"/>
+        </w:rPr>
+        <w:t>balanced diet,</w:t>
+      </w:r>
+      <w:r>
+        <w:rPr>
+          <w:lang w:val="en-GB"/>
+        </w:rPr>
+        <w:t xml:space="preserve"> </w:t>
+      </w:r>
+      <w:r>
+        <w:rPr>
+          <w:lang w:val="en-GB"/>
+        </w:rPr>
+        <w:t>regular physical activity</w:t>
+      </w:r>
+      <w:r>
+        <w:rPr>
+          <w:lang w:val="en-GB"/>
+        </w:rPr>
+        <w:t xml:space="preserve">, </w:t>
+      </w:r>
+      <w:r>
+        <w:rPr>
+          <w:lang w:val="en-GB"/>
+        </w:rPr>
+        <w:t>sufficient</w:t>
+      </w:r>
+      <w:r>
+        <w:rPr>
+          <w:lang w:val="en-GB"/>
+        </w:rPr>
+        <w:t xml:space="preserve"> sleep</w:t>
+      </w:r>
+      <w:r>
+        <w:rPr>
+          <w:lang w:val="en-GB"/>
+        </w:rPr>
+        <w:t xml:space="preserve"> as well as avoiding unhealthy habits like smoking or drinking alcohol</w:t>
+      </w:r>
+      <w:r>
+        <w:rPr>
+          <w:lang w:val="en-GB"/>
+        </w:rPr>
+        <w:t>. When doing sports on a re</w:t>
+      </w:r>
+      <w:r>
+        <w:rPr>
+          <w:lang w:val="en-GB"/>
+        </w:rPr>
+        <w:t xml:space="preserve">gular basis, </w:t>
+      </w:r>
+      <w:r>
+        <w:rPr>
+          <w:lang w:val="en-GB"/>
+        </w:rPr>
+        <w:t>the risk of experience fractures in general is higher than women</w:t>
+      </w:r>
+      <w:r>
+        <w:rPr>
+          <w:lang w:val="en-GB"/>
+        </w:rPr>
+        <w:t xml:space="preserve"> </w:t>
+      </w:r>
+      <w:r>
+        <w:rPr>
+          <w:lang w:val="en-GB"/>
+        </w:rPr>
+        <w:t>who do not engage in physical activity.</w:t>
+      </w:r>
+      <w:r>
+        <w:rPr>
+          <w:lang w:val="en-GB"/>
+        </w:rPr>
+        <w:t xml:space="preserve"> </w:t>
+      </w:r>
+      <w:r>
+        <w:rPr>
+          <w:lang w:val="en-GB"/>
+        </w:rPr>
+        <w:t>The amount of physical activity in each group might be an overly underestimated factor.</w:t>
       </w:r>
     </w:p>
     <w:p>
@@ -1503,19 +1966,43 @@
         <w:rPr>
           <w:lang w:val="en-GB"/>
         </w:rPr>
-        <w:t xml:space="preserve">Unfortunately, </w:t>
-      </w:r>
-      <w:r>
-        <w:rPr>
-          <w:lang w:val="en-GB"/>
-        </w:rPr>
-        <w:t>we have not been granted access</w:t>
-      </w:r>
-      <w:r>
-        <w:rPr>
-          <w:lang w:val="en-GB"/>
-        </w:rPr>
-        <w:t xml:space="preserve"> by</w:t>
+        <w:t>Omitted variables include</w:t>
+      </w:r>
+      <w:r>
+        <w:rPr>
+          <w:lang w:val="en-GB"/>
+        </w:rPr>
+        <w:t xml:space="preserve"> the </w:t>
+      </w:r>
+      <w:r>
+        <w:rPr>
+          <w:lang w:val="en-GB"/>
+        </w:rPr>
+        <w:t xml:space="preserve">bone health </w:t>
+      </w:r>
+      <w:r>
+        <w:rPr>
+          <w:lang w:val="en-GB"/>
+        </w:rPr>
+        <w:t xml:space="preserve">and </w:t>
+      </w:r>
+      <w:r>
+        <w:rPr>
+          <w:lang w:val="en-GB"/>
+        </w:rPr>
+        <w:t>genetics</w:t>
+      </w:r>
+      <w:r>
+        <w:rPr>
+          <w:lang w:val="en-GB"/>
+        </w:rPr>
+        <w:t xml:space="preserve"> of the individual</w:t>
+      </w:r>
+      <w:r>
+        <w:rPr>
+          <w:lang w:val="en-GB"/>
+        </w:rPr>
+        <w:t>.</w:t>
       </w:r>
       <w:r>
         <w:rPr>
@@ -1527,37 +2014,7 @@
         <w:rPr>
           <w:lang w:val="en-GB"/>
         </w:rPr>
-        <w:t>t</w:t>
-      </w:r>
-      <w:r>
-        <w:rPr>
-          <w:lang w:val="en-GB"/>
-        </w:rPr>
-        <w:t xml:space="preserve">he Consumer Data Research Centre </w:t>
-      </w:r>
-      <w:r>
-        <w:rPr>
-          <w:lang w:val="en-GB"/>
-        </w:rPr>
-        <w:t>(CDRC) to the</w:t>
-      </w:r>
-      <w:r>
-        <w:rPr>
-          <w:lang w:val="en-GB"/>
-        </w:rPr>
-        <w:t xml:space="preserve"> </w:t>
-      </w:r>
-      <w:r>
-        <w:rPr>
-          <w:lang w:val="en-GB"/>
-        </w:rPr>
-        <w:t>UK Women's Cohort Questionnaire Data</w:t>
-      </w:r>
-      <w:r>
-        <w:rPr>
-          <w:lang w:val="en-GB"/>
-        </w:rPr>
-        <w:t xml:space="preserve"> dataset.</w:t>
+        <w:t>As these variables are not included but could explain the relationship, the assumption that a vegetarian diet causes hip fractures is not causal.</w:t>
       </w:r>
     </w:p>
     <w:p>
@@ -1570,35 +2027,542 @@
         <w:rPr>
           <w:lang w:val="en-GB"/>
         </w:rPr>
+        <w:t>A</w:t>
+      </w:r>
+      <w:r>
+        <w:rPr>
+          <w:lang w:val="en-GB"/>
+        </w:rPr>
+        <w:t xml:space="preserve">nother problem is that </w:t>
+      </w:r>
+      <w:r>
+        <w:rPr>
+          <w:lang w:val="en-GB"/>
+        </w:rPr>
+        <w:t xml:space="preserve">in the study </w:t>
+      </w:r>
+      <w:r>
+        <w:rPr>
+          <w:lang w:val="en-GB"/>
+        </w:rPr>
+        <w:t xml:space="preserve">only women were considered </w:t>
+      </w:r>
+      <w:r>
+        <w:rPr>
+          <w:lang w:val="en-GB"/>
+        </w:rPr>
+        <w:t xml:space="preserve">who have a residence in the United Kingdom. </w:t>
+      </w:r>
+      <w:r>
+        <w:rPr>
+          <w:lang w:val="en-GB"/>
+        </w:rPr>
+        <w:t xml:space="preserve">It would be interesting to </w:t>
+      </w:r>
+      <w:r>
+        <w:rPr>
+          <w:lang w:val="en-GB"/>
+        </w:rPr>
+        <w:t xml:space="preserve">investigate </w:t>
+      </w:r>
+      <w:r>
+        <w:rPr>
+          <w:lang w:val="en-GB"/>
+        </w:rPr>
+        <w:t>vegetarian men</w:t>
+      </w:r>
+      <w:r>
+        <w:rPr>
+          <w:lang w:val="en-GB"/>
+        </w:rPr>
+        <w:t xml:space="preserve"> compared to meat-eating men.</w:t>
+      </w:r>
+      <w:r>
+        <w:rPr>
+          <w:lang w:val="en-GB"/>
+        </w:rPr>
+        <w:t xml:space="preserve"> </w:t>
+      </w:r>
+      <w:r>
+        <w:rPr>
+          <w:lang w:val="en-GB"/>
+        </w:rPr>
+        <w:t>To find international evidence,</w:t>
+      </w:r>
+      <w:r>
+        <w:rPr>
+          <w:lang w:val="en-GB"/>
+        </w:rPr>
+        <w:t xml:space="preserve"> </w:t>
+      </w:r>
+      <w:r>
+        <w:rPr>
+          <w:lang w:val="en-GB"/>
+        </w:rPr>
+        <w:t>it would be advisable</w:t>
+      </w:r>
+      <w:r>
+        <w:rPr>
+          <w:lang w:val="en-GB"/>
+        </w:rPr>
+        <w:t xml:space="preserve"> to</w:t>
+      </w:r>
+      <w:r>
+        <w:rPr>
+          <w:lang w:val="en-GB"/>
+        </w:rPr>
+        <w:t xml:space="preserve"> </w:t>
+      </w:r>
+      <w:r>
+        <w:rPr>
+          <w:lang w:val="en-GB"/>
+        </w:rPr>
+        <w:t>extend the sample to other countries</w:t>
+      </w:r>
+      <w:r>
+        <w:rPr>
+          <w:lang w:val="en-GB"/>
+        </w:rPr>
+        <w:t xml:space="preserve"> on several continents</w:t>
+      </w:r>
+      <w:r>
+        <w:rPr>
+          <w:lang w:val="en-GB"/>
+        </w:rPr>
+        <w:t xml:space="preserve">. Moreover, the </w:t>
+      </w:r>
+      <w:proofErr w:type="gramStart"/>
+      <w:r>
+        <w:rPr>
+          <w:lang w:val="en-GB"/>
+        </w:rPr>
+        <w:t xml:space="preserve">time </w:t>
+      </w:r>
+      <w:r>
+        <w:rPr>
+          <w:lang w:val="en-GB"/>
+        </w:rPr>
+        <w:t>period</w:t>
+      </w:r>
+      <w:proofErr w:type="gramEnd"/>
+      <w:r>
+        <w:rPr>
+          <w:lang w:val="en-GB"/>
+        </w:rPr>
+        <w:t xml:space="preserve"> is quite small</w:t>
+      </w:r>
+      <w:r>
+        <w:rPr>
+          <w:lang w:val="en-GB"/>
+        </w:rPr>
+        <w:t xml:space="preserve"> to make general assumption. The </w:t>
+      </w:r>
+      <w:r>
+        <w:rPr>
+          <w:lang w:val="en-GB"/>
+        </w:rPr>
+        <w:t>paper states that vegetarian women e</w:t>
+      </w:r>
+      <w:r>
+        <w:rPr>
+          <w:lang w:val="en-GB"/>
+        </w:rPr>
+        <w:t xml:space="preserve">xperience hip fractures more </w:t>
+      </w:r>
+      <w:r>
+        <w:rPr>
+          <w:lang w:val="en-GB"/>
+        </w:rPr>
+        <w:lastRenderedPageBreak/>
+        <w:t>often</w:t>
+      </w:r>
+      <w:r>
+        <w:rPr>
+          <w:lang w:val="en-GB"/>
+        </w:rPr>
+        <w:t xml:space="preserve"> </w:t>
+      </w:r>
+      <w:r>
+        <w:rPr>
+          <w:lang w:val="en-GB"/>
+        </w:rPr>
+        <w:t>in later life</w:t>
+      </w:r>
+      <w:r>
+        <w:rPr>
+          <w:lang w:val="en-GB"/>
+        </w:rPr>
+        <w:t xml:space="preserve">. However, </w:t>
+      </w:r>
+      <w:r>
+        <w:rPr>
+          <w:lang w:val="en-GB"/>
+        </w:rPr>
+        <w:t xml:space="preserve">when </w:t>
+      </w:r>
+      <w:r>
+        <w:rPr>
+          <w:lang w:val="en-GB"/>
+        </w:rPr>
+        <w:t>these women were</w:t>
+      </w:r>
+      <w:r>
+        <w:rPr>
+          <w:lang w:val="en-GB"/>
+        </w:rPr>
+        <w:t xml:space="preserve"> young, </w:t>
+      </w:r>
+      <w:r>
+        <w:rPr>
+          <w:lang w:val="en-GB"/>
+        </w:rPr>
+        <w:t>it was not common to eat meat</w:t>
+      </w:r>
+      <w:r>
+        <w:rPr>
+          <w:lang w:val="en-GB"/>
+        </w:rPr>
+        <w:t xml:space="preserve"> </w:t>
+      </w:r>
+      <w:r>
+        <w:rPr>
+          <w:lang w:val="en-GB"/>
+        </w:rPr>
+        <w:t>regularly, as it was quite expensive.</w:t>
+      </w:r>
+      <w:r>
+        <w:rPr>
+          <w:lang w:val="en-GB"/>
+        </w:rPr>
+        <w:t xml:space="preserve"> </w:t>
+      </w:r>
+      <w:r>
+        <w:rPr>
+          <w:lang w:val="en-GB"/>
+        </w:rPr>
+        <w:t xml:space="preserve">But </w:t>
+      </w:r>
+      <w:r>
+        <w:rPr>
+          <w:lang w:val="en-GB"/>
+        </w:rPr>
+        <w:t>as</w:t>
+      </w:r>
+      <w:r>
+        <w:rPr>
+          <w:lang w:val="en-GB"/>
+        </w:rPr>
+        <w:t xml:space="preserve"> this is only one aspect, it is also possible that other conditions during this </w:t>
+      </w:r>
+      <w:r>
+        <w:rPr>
+          <w:lang w:val="en-GB"/>
+        </w:rPr>
+        <w:t>life</w:t>
+      </w:r>
+      <w:r>
+        <w:rPr>
+          <w:lang w:val="en-GB"/>
+        </w:rPr>
+        <w:t>time could trigger a hip fracture</w:t>
+      </w:r>
+      <w:r>
+        <w:rPr>
+          <w:lang w:val="en-GB"/>
+        </w:rPr>
+        <w:t xml:space="preserve"> </w:t>
+      </w:r>
+      <w:r>
+        <w:rPr>
+          <w:lang w:val="en-GB"/>
+        </w:rPr>
+        <w:t>in later life</w:t>
+      </w:r>
+      <w:r>
+        <w:rPr>
+          <w:lang w:val="en-GB"/>
+        </w:rPr>
+        <w:t>.</w:t>
+      </w:r>
+    </w:p>
+    <w:p>
+      <w:pPr>
+        <w:rPr>
+          <w:lang w:val="en-GB"/>
+        </w:rPr>
+      </w:pPr>
+      <w:r>
+        <w:rPr>
+          <w:lang w:val="en-GB"/>
+        </w:rPr>
+        <w:t xml:space="preserve">There could </w:t>
+      </w:r>
+      <w:r>
+        <w:rPr>
+          <w:lang w:val="en-GB"/>
+        </w:rPr>
+        <w:t xml:space="preserve">also </w:t>
+      </w:r>
+      <w:r>
+        <w:rPr>
+          <w:lang w:val="en-GB"/>
+        </w:rPr>
+        <w:t xml:space="preserve">be a reverse causality. </w:t>
+      </w:r>
+      <w:r>
+        <w:rPr>
+          <w:lang w:val="en-GB"/>
+        </w:rPr>
+        <w:t>It suggest</w:t>
+      </w:r>
+      <w:r>
+        <w:rPr>
+          <w:lang w:val="en-GB"/>
+        </w:rPr>
+        <w:t>s</w:t>
+      </w:r>
+      <w:r>
+        <w:rPr>
+          <w:lang w:val="en-GB"/>
+        </w:rPr>
+        <w:t xml:space="preserve"> that women </w:t>
+      </w:r>
+      <w:r>
+        <w:rPr>
+          <w:lang w:val="en-GB"/>
+        </w:rPr>
+        <w:t>which experience</w:t>
+      </w:r>
+      <w:r>
+        <w:rPr>
+          <w:lang w:val="en-GB"/>
+        </w:rPr>
+        <w:t xml:space="preserve"> a hip fracture </w:t>
+      </w:r>
+      <w:r>
+        <w:rPr>
+          <w:lang w:val="en-GB"/>
+        </w:rPr>
+        <w:t xml:space="preserve">decide to </w:t>
+      </w:r>
+      <w:r>
+        <w:rPr>
+          <w:lang w:val="en-GB"/>
+        </w:rPr>
+        <w:t>eat a vegetarian</w:t>
+      </w:r>
+      <w:r>
+        <w:rPr>
+          <w:lang w:val="en-GB"/>
+        </w:rPr>
+        <w:t xml:space="preserve"> diet</w:t>
+      </w:r>
+      <w:r>
+        <w:rPr>
+          <w:lang w:val="en-GB"/>
+        </w:rPr>
+        <w:t xml:space="preserve">. </w:t>
+      </w:r>
+      <w:r>
+        <w:rPr>
+          <w:lang w:val="en-GB"/>
+        </w:rPr>
+        <w:t>A</w:t>
+      </w:r>
+      <w:r>
+        <w:rPr>
+          <w:lang w:val="en-GB"/>
+        </w:rPr>
+        <w:t xml:space="preserve"> hip fracture may</w:t>
+      </w:r>
+      <w:r>
+        <w:rPr>
+          <w:lang w:val="en-GB"/>
+        </w:rPr>
+        <w:t xml:space="preserve"> make</w:t>
+      </w:r>
+      <w:r>
+        <w:rPr>
+          <w:lang w:val="en-GB"/>
+        </w:rPr>
+        <w:t xml:space="preserve"> </w:t>
+      </w:r>
+      <w:r>
+        <w:rPr>
+          <w:lang w:val="en-GB"/>
+        </w:rPr>
+        <w:t>women rethink their lifestyle and eating habits.</w:t>
+      </w:r>
+      <w:r>
+        <w:rPr>
+          <w:lang w:val="en-GB"/>
+        </w:rPr>
+        <w:t xml:space="preserve"> </w:t>
+      </w:r>
+      <w:r>
+        <w:rPr>
+          <w:lang w:val="en-GB"/>
+        </w:rPr>
+        <w:t>T</w:t>
+      </w:r>
+      <w:r>
+        <w:rPr>
+          <w:lang w:val="en-GB"/>
+        </w:rPr>
+        <w:t>his</w:t>
+      </w:r>
+      <w:r>
+        <w:rPr>
+          <w:lang w:val="en-GB"/>
+        </w:rPr>
+        <w:t xml:space="preserve"> may</w:t>
+      </w:r>
+      <w:r>
+        <w:rPr>
+          <w:lang w:val="en-GB"/>
+        </w:rPr>
+        <w:t xml:space="preserve"> </w:t>
+      </w:r>
+      <w:r>
+        <w:rPr>
+          <w:lang w:val="en-GB"/>
+        </w:rPr>
+        <w:t>lead</w:t>
+      </w:r>
+      <w:r>
+        <w:rPr>
+          <w:lang w:val="en-GB"/>
+        </w:rPr>
+        <w:t xml:space="preserve"> them to switch to a plant-based diet</w:t>
+      </w:r>
+      <w:r>
+        <w:rPr>
+          <w:lang w:val="en-GB"/>
+        </w:rPr>
+        <w:t>.</w:t>
+      </w:r>
+    </w:p>
+    <w:p>
+      <w:pPr>
+        <w:pStyle w:val="berschrift1"/>
+        <w:rPr>
+          <w:lang w:val="en-GB"/>
+        </w:rPr>
+      </w:pPr>
+      <w:r>
+        <w:rPr>
+          <w:lang w:val="en-GB"/>
+        </w:rPr>
+        <w:t>Working with the Data</w:t>
+      </w:r>
+    </w:p>
+    <w:p>
+      <w:pPr>
+        <w:rPr>
+          <w:lang w:val="en-GB"/>
+        </w:rPr>
+      </w:pPr>
+      <w:r>
+        <w:rPr>
+          <w:lang w:val="en-GB"/>
+        </w:rPr>
+        <w:t xml:space="preserve">Unfortunately, </w:t>
+      </w:r>
+      <w:r>
+        <w:rPr>
+          <w:lang w:val="en-GB"/>
+        </w:rPr>
+        <w:t>we have not been granted access</w:t>
+      </w:r>
+      <w:r>
+        <w:rPr>
+          <w:lang w:val="en-GB"/>
+        </w:rPr>
+        <w:t xml:space="preserve"> </w:t>
+      </w:r>
+      <w:r>
+        <w:rPr>
+          <w:lang w:val="en-GB"/>
+        </w:rPr>
+        <w:t>to the</w:t>
+      </w:r>
+      <w:r>
+        <w:rPr>
+          <w:lang w:val="en-GB"/>
+        </w:rPr>
+        <w:t xml:space="preserve"> </w:t>
+      </w:r>
+      <w:r>
+        <w:rPr>
+          <w:lang w:val="en-GB"/>
+        </w:rPr>
+        <w:t>UK Women's Cohort Questionnaire Data</w:t>
+      </w:r>
+      <w:r>
+        <w:rPr>
+          <w:lang w:val="en-GB"/>
+        </w:rPr>
+        <w:t xml:space="preserve"> dataset</w:t>
+      </w:r>
+      <w:r>
+        <w:rPr>
+          <w:lang w:val="en-GB"/>
+        </w:rPr>
+        <w:t xml:space="preserve"> </w:t>
+      </w:r>
+      <w:r>
+        <w:rPr>
+          <w:lang w:val="en-GB"/>
+        </w:rPr>
+        <w:t>by t</w:t>
+      </w:r>
+      <w:r>
+        <w:rPr>
+          <w:lang w:val="en-GB"/>
+        </w:rPr>
+        <w:t xml:space="preserve">he Consumer Data Research Centre </w:t>
+      </w:r>
+      <w:r>
+        <w:rPr>
+          <w:lang w:val="en-GB"/>
+        </w:rPr>
+        <w:t>(CDRC)</w:t>
+      </w:r>
+      <w:r>
+        <w:rPr>
+          <w:lang w:val="en-GB"/>
+        </w:rPr>
+        <w:t>.</w:t>
+      </w:r>
+    </w:p>
+    <w:p>
+      <w:pPr>
+        <w:rPr>
+          <w:lang w:val="en-GB"/>
+        </w:rPr>
+      </w:pPr>
+      <w:r>
+        <w:rPr>
+          <w:highlight w:val="yellow"/>
+          <w:lang w:val="en-GB"/>
+        </w:rPr>
         <w:t>link</w:t>
       </w:r>
       <w:r>
         <w:rPr>
+          <w:highlight w:val="yellow"/>
           <w:lang w:val="en-GB"/>
         </w:rPr>
         <w:t xml:space="preserve">: </w:t>
       </w:r>
-      <w:hyperlink r:id="rId10" w:history="1">
+      <w:hyperlink r:id="rId9" w:history="1">
         <w:r>
           <w:rPr>
             <w:rStyle w:val="Hyperlink"/>
+            <w:highlight w:val="yellow"/>
             <w:lang w:val="en-GB"/>
           </w:rPr>
-          <w:t>https://data.cdrc.ac.uk/dataset/uk-womens-cohort-que</w:t>
-        </w:r>
-        <w:r>
-          <w:rPr>
-            <w:rStyle w:val="Hyperlink"/>
-            <w:lang w:val="en-GB"/>
-          </w:rPr>
-          <w:t>s</w:t>
-        </w:r>
-        <w:r>
-          <w:rPr>
-            <w:rStyle w:val="Hyperlink"/>
-            <w:lang w:val="en-GB"/>
-          </w:rPr>
-          <w:t>tionnaire-data</w:t>
+          <w:t>https://data.cdrc.ac.uk/dataset/uk-womens-cohort-questionnaire-data</w:t>
         </w:r>
       </w:hyperlink>
     </w:p>
@@ -1613,7 +2577,6 @@
         <w:rPr>
           <w:lang w:val="en-GB"/>
         </w:rPr>
-        <w:lastRenderedPageBreak/>
         <w:t>References</w:t>
       </w:r>
     </w:p>
@@ -1644,7 +2607,7 @@
         </w:rPr>
         <w:t xml:space="preserve">. Published on BBC News. link: </w:t>
       </w:r>
-      <w:hyperlink r:id="rId11" w:history="1">
+      <w:hyperlink r:id="rId10" w:history="1">
         <w:r>
           <w:rPr>
             <w:rStyle w:val="Hyperlink"/>
@@ -1686,6 +2649,66 @@
           <w:lang w:val="en-GB"/>
         </w:rPr>
         <w:t>. BMC Med 20, 275.</w:t>
+      </w:r>
+    </w:p>
+    <w:p>
+      <w:pPr>
+        <w:jc w:val="center"/>
+        <w:rPr>
+          <w:lang w:val="en-GB"/>
+        </w:rPr>
+      </w:pPr>
+      <w:r>
+        <w:rPr>
+          <w:noProof/>
+          <w:lang w:val="en-GB"/>
+        </w:rPr>
+        <w:lastRenderedPageBreak/>
+        <w:drawing>
+          <wp:inline distT="0" distB="0" distL="0" distR="0" wp14:anchorId="0E9682DC" wp14:editId="286C017C">
+            <wp:extent cx="5395595" cy="4425950"/>
+            <wp:effectExtent l="0" t="0" r="0" b="0"/>
+            <wp:docPr id="2" name="Grafik 2"/>
+            <wp:cNvGraphicFramePr>
+              <a:graphicFrameLocks xmlns:a="http://schemas.openxmlformats.org/drawingml/2006/main" noChangeAspect="1"/>
+            </wp:cNvGraphicFramePr>
+            <a:graphic xmlns:a="http://schemas.openxmlformats.org/drawingml/2006/main">
+              <a:graphicData uri="http://schemas.openxmlformats.org/drawingml/2006/picture">
+                <pic:pic xmlns:pic="http://schemas.openxmlformats.org/drawingml/2006/picture">
+                  <pic:nvPicPr>
+                    <pic:cNvPr id="0" name="Picture 2"/>
+                    <pic:cNvPicPr>
+                      <a:picLocks noChangeAspect="1" noChangeArrowheads="1"/>
+                    </pic:cNvPicPr>
+                  </pic:nvPicPr>
+                  <pic:blipFill>
+                    <a:blip r:embed="rId11">
+                      <a:extLst>
+                        <a:ext uri="{28A0092B-C50C-407E-A947-70E740481C1C}">
+                          <a14:useLocalDpi xmlns:a14="http://schemas.microsoft.com/office/drawing/2010/main" val="0"/>
+                        </a:ext>
+                      </a:extLst>
+                    </a:blip>
+                    <a:srcRect/>
+                    <a:stretch>
+                      <a:fillRect/>
+                    </a:stretch>
+                  </pic:blipFill>
+                  <pic:spPr bwMode="auto">
+                    <a:xfrm>
+                      <a:off x="0" y="0"/>
+                      <a:ext cx="5395595" cy="4425950"/>
+                    </a:xfrm>
+                    <a:prstGeom prst="rect">
+                      <a:avLst/>
+                    </a:prstGeom>
+                    <a:noFill/>
+                  </pic:spPr>
+                </pic:pic>
+              </a:graphicData>
+            </a:graphic>
+          </wp:inline>
+        </w:drawing>
       </w:r>
     </w:p>
     <w:sectPr>

</xml_diff>

<commit_message>
adjustments - look at 1c and 1e
</commit_message>
<xml_diff>
--- a/applied_economics_HW_4_pacher_iby.docx
+++ b/applied_economics_HW_4_pacher_iby.docx
@@ -644,14 +644,7 @@
           <w:rFonts w:eastAsiaTheme="minorEastAsia"/>
           <w:lang w:val="en-GB"/>
         </w:rPr>
-        <w:t>Note that the reference is the group of meat-eating women.</w:t>
-      </w:r>
-      <w:r>
-        <w:rPr>
-          <w:rFonts w:eastAsiaTheme="minorEastAsia"/>
-          <w:lang w:val="en-GB"/>
-        </w:rPr>
-        <w:t xml:space="preserve"> </w:t>
+        <w:t xml:space="preserve">Note that the reference is the group of meat-eating women. </w:t>
       </w:r>
       <w:r>
         <w:rPr>
@@ -1127,21 +1120,35 @@
           <w:rFonts w:eastAsiaTheme="minorEastAsia"/>
           <w:lang w:val="en-GB"/>
         </w:rPr>
-        <w:t xml:space="preserve"> we observed that such a</w:t>
+        <w:t xml:space="preserve"> we observed that such </w:t>
       </w:r>
       <w:r>
         <w:rPr>
           <w:rFonts w:eastAsiaTheme="minorEastAsia"/>
           <w:lang w:val="en-GB"/>
         </w:rPr>
-        <w:t xml:space="preserve"> model </w:t>
+        <w:t>model</w:t>
       </w:r>
       <w:r>
         <w:rPr>
           <w:rFonts w:eastAsiaTheme="minorEastAsia"/>
           <w:lang w:val="en-GB"/>
         </w:rPr>
-        <w:t>is used in biostatistics</w:t>
+        <w:t>s are</w:t>
+      </w:r>
+      <w:r>
+        <w:rPr>
+          <w:rFonts w:eastAsiaTheme="minorEastAsia"/>
+          <w:lang w:val="en-GB"/>
+        </w:rPr>
+        <w:t xml:space="preserve"> often</w:t>
+      </w:r>
+      <w:r>
+        <w:rPr>
+          <w:rFonts w:eastAsiaTheme="minorEastAsia"/>
+          <w:lang w:val="en-GB"/>
+        </w:rPr>
+        <w:t xml:space="preserve"> used in biostatistics</w:t>
       </w:r>
       <w:r>
         <w:rPr>
@@ -1283,13 +1290,7 @@
         <w:rPr>
           <w:lang w:val="en-GB"/>
         </w:rPr>
-        <w:t xml:space="preserve"> which have effects on the bone and muscle health.</w:t>
-      </w:r>
-      <w:r>
-        <w:rPr>
-          <w:lang w:val="en-GB"/>
-        </w:rPr>
-        <w:t xml:space="preserve"> </w:t>
+        <w:t xml:space="preserve"> which have effects on the bone and muscle health. </w:t>
       </w:r>
       <w:r>
         <w:rPr>
@@ -1635,7 +1636,79 @@
         <w:rPr>
           <w:lang w:val="en-GB"/>
         </w:rPr>
-        <w:t xml:space="preserve"> and hip fractures.</w:t>
+        <w:t xml:space="preserve"> and hip fractures. </w:t>
+      </w:r>
+      <w:r>
+        <w:rPr>
+          <w:lang w:val="en-GB"/>
+        </w:rPr>
+        <w:t>“Vegetarians but not occasional meat-eaters or pescatarians were at higher risk of hip fracture than regular meat-eaters in this cohort of UK women</w:t>
+      </w:r>
+      <w:r>
+        <w:rPr>
+          <w:lang w:val="en-GB"/>
+        </w:rPr>
+        <w:t>.</w:t>
+      </w:r>
+      <w:r>
+        <w:rPr>
+          <w:lang w:val="en-GB"/>
+        </w:rPr>
+        <w:t xml:space="preserve">” (Webster et al. 2022: 6) </w:t>
+      </w:r>
+      <w:r>
+        <w:rPr>
+          <w:lang w:val="en-GB"/>
+        </w:rPr>
+        <w:t>Moreover,</w:t>
+      </w:r>
+      <w:r>
+        <w:rPr>
+          <w:lang w:val="en-GB"/>
+        </w:rPr>
+        <w:t xml:space="preserve"> the paper refers to findings that </w:t>
+      </w:r>
+      <w:r>
+        <w:rPr>
+          <w:lang w:val="en-GB"/>
+        </w:rPr>
+        <w:t xml:space="preserve">a lower </w:t>
+      </w:r>
+      <w:r>
+        <w:rPr>
+          <w:lang w:val="en-GB"/>
+        </w:rPr>
+        <w:t>b</w:t>
+      </w:r>
+      <w:r>
+        <w:rPr>
+          <w:lang w:val="en-GB"/>
+        </w:rPr>
+        <w:t xml:space="preserve">ody </w:t>
+      </w:r>
+      <w:r>
+        <w:rPr>
+          <w:lang w:val="en-GB"/>
+        </w:rPr>
+        <w:t>m</w:t>
+      </w:r>
+      <w:r>
+        <w:rPr>
+          <w:lang w:val="en-GB"/>
+        </w:rPr>
+        <w:t xml:space="preserve">ass </w:t>
+      </w:r>
+      <w:r>
+        <w:rPr>
+          <w:lang w:val="en-GB"/>
+        </w:rPr>
+        <w:t>i</w:t>
+      </w:r>
+      <w:r>
+        <w:rPr>
+          <w:lang w:val="en-GB"/>
+        </w:rPr>
+        <w:t>ndex (BMI)</w:t>
       </w:r>
       <w:r>
         <w:rPr>
@@ -1645,9 +1718,42 @@
       </w:r>
       <w:r>
         <w:rPr>
-          <w:lang w:val="en-GB"/>
-        </w:rPr>
-        <w:t>“Vegetarians but not occasional meat-eaters or pescatarians were at higher risk of hip fracture than regular meat-eaters in this cohort of UK women</w:t>
+          <w:highlight w:val="cyan"/>
+          <w:lang w:val="en-GB"/>
+        </w:rPr>
+        <w:t>is</w:t>
+      </w:r>
+      <w:r>
+        <w:rPr>
+          <w:highlight w:val="cyan"/>
+          <w:lang w:val="en-GB"/>
+        </w:rPr>
+        <w:t xml:space="preserve"> not </w:t>
+      </w:r>
+      <w:r>
+        <w:rPr>
+          <w:highlight w:val="cyan"/>
+          <w:lang w:val="en-GB"/>
+        </w:rPr>
+        <w:t>associated</w:t>
+      </w:r>
+      <w:r>
+        <w:rPr>
+          <w:lang w:val="en-GB"/>
+        </w:rPr>
+        <w:t xml:space="preserve"> with</w:t>
+      </w:r>
+      <w:r>
+        <w:rPr>
+          <w:lang w:val="en-GB"/>
+        </w:rPr>
+        <w:t xml:space="preserve"> </w:t>
+      </w:r>
+      <w:r>
+        <w:rPr>
+          <w:lang w:val="en-GB"/>
+        </w:rPr>
+        <w:t>a higher risk of having a hip fracture</w:t>
       </w:r>
       <w:r>
         <w:rPr>
@@ -1659,66 +1765,6 @@
         <w:rPr>
           <w:lang w:val="en-GB"/>
         </w:rPr>
-        <w:t xml:space="preserve">” (Webster et al. 2022: 6) </w:t>
-      </w:r>
-      <w:r>
-        <w:rPr>
-          <w:lang w:val="en-GB"/>
-        </w:rPr>
-        <w:t>Moreover,</w:t>
-      </w:r>
-      <w:r>
-        <w:rPr>
-          <w:lang w:val="en-GB"/>
-        </w:rPr>
-        <w:t xml:space="preserve"> the paper refers to findings that </w:t>
-      </w:r>
-      <w:r>
-        <w:rPr>
-          <w:lang w:val="en-GB"/>
-        </w:rPr>
-        <w:t xml:space="preserve">a lower </w:t>
-      </w:r>
-      <w:r>
-        <w:rPr>
-          <w:lang w:val="en-GB"/>
-        </w:rPr>
-        <w:t>b</w:t>
-      </w:r>
-      <w:r>
-        <w:rPr>
-          <w:lang w:val="en-GB"/>
-        </w:rPr>
-        <w:t xml:space="preserve">ody </w:t>
-      </w:r>
-      <w:r>
-        <w:rPr>
-          <w:lang w:val="en-GB"/>
-        </w:rPr>
-        <w:t>m</w:t>
-      </w:r>
-      <w:r>
-        <w:rPr>
-          <w:lang w:val="en-GB"/>
-        </w:rPr>
-        <w:t xml:space="preserve">ass </w:t>
-      </w:r>
-      <w:r>
-        <w:rPr>
-          <w:lang w:val="en-GB"/>
-        </w:rPr>
-        <w:t>i</w:t>
-      </w:r>
-      <w:r>
-        <w:rPr>
-          <w:lang w:val="en-GB"/>
-        </w:rPr>
-        <w:t>ndex (BMI)</w:t>
-      </w:r>
-      <w:r>
-        <w:rPr>
-          <w:lang w:val="en-GB"/>
-        </w:rPr>
         <w:t xml:space="preserve"> </w:t>
       </w:r>
       <w:r>
@@ -1726,114 +1772,14 @@
           <w:highlight w:val="cyan"/>
           <w:lang w:val="en-GB"/>
         </w:rPr>
-        <w:t>is</w:t>
+        <w:t>“</w:t>
       </w:r>
       <w:r>
         <w:rPr>
           <w:highlight w:val="cyan"/>
           <w:lang w:val="en-GB"/>
         </w:rPr>
-        <w:t xml:space="preserve"> not </w:t>
-      </w:r>
-      <w:r>
-        <w:rPr>
-          <w:highlight w:val="cyan"/>
-          <w:lang w:val="en-GB"/>
-        </w:rPr>
-        <w:t>associated</w:t>
-      </w:r>
-      <w:r>
-        <w:rPr>
-          <w:lang w:val="en-GB"/>
-        </w:rPr>
-        <w:t xml:space="preserve"> with</w:t>
-      </w:r>
-      <w:r>
-        <w:rPr>
-          <w:lang w:val="en-GB"/>
-        </w:rPr>
-        <w:t xml:space="preserve"> </w:t>
-      </w:r>
-      <w:r>
-        <w:rPr>
-          <w:lang w:val="en-GB"/>
-        </w:rPr>
-        <w:t>a higher risk of having a hip fracture</w:t>
-      </w:r>
-      <w:r>
-        <w:rPr>
-          <w:lang w:val="en-GB"/>
-        </w:rPr>
-        <w:t xml:space="preserve"> </w:t>
-      </w:r>
-      <w:r>
-        <w:rPr>
-          <w:highlight w:val="cyan"/>
-          <w:lang w:val="en-GB"/>
-        </w:rPr>
-        <w:t xml:space="preserve">between the </w:t>
-      </w:r>
-      <w:r>
-        <w:rPr>
-          <w:highlight w:val="cyan"/>
-          <w:lang w:val="en-GB"/>
-        </w:rPr>
-        <w:t>groups</w:t>
-      </w:r>
-      <w:r>
-        <w:rPr>
-          <w:highlight w:val="cyan"/>
-          <w:lang w:val="en-GB"/>
-        </w:rPr>
-        <w:t>.</w:t>
-      </w:r>
-      <w:r>
-        <w:rPr>
-          <w:lang w:val="en-GB"/>
-        </w:rPr>
-        <w:t xml:space="preserve"> </w:t>
-      </w:r>
-      <w:r>
-        <w:rPr>
-          <w:highlight w:val="cyan"/>
-          <w:lang w:val="en-GB"/>
-        </w:rPr>
-        <w:t>“</w:t>
-      </w:r>
-      <w:r>
-        <w:rPr>
-          <w:highlight w:val="cyan"/>
-          <w:lang w:val="en-GB"/>
-        </w:rPr>
-        <w:t>There was no</w:t>
-      </w:r>
-      <w:r>
-        <w:rPr>
-          <w:highlight w:val="cyan"/>
-          <w:lang w:val="en-GB"/>
-        </w:rPr>
-        <w:t xml:space="preserve"> </w:t>
-      </w:r>
-      <w:r>
-        <w:rPr>
-          <w:highlight w:val="cyan"/>
-          <w:lang w:val="en-GB"/>
-        </w:rPr>
-        <w:t>clear evidence of effect modification by BMI across diet</w:t>
-      </w:r>
-      <w:r>
-        <w:rPr>
-          <w:highlight w:val="cyan"/>
-          <w:lang w:val="en-GB"/>
-        </w:rPr>
-        <w:t xml:space="preserve"> </w:t>
-      </w:r>
-      <w:r>
-        <w:rPr>
-          <w:highlight w:val="cyan"/>
-          <w:lang w:val="en-GB"/>
-        </w:rPr>
-        <w:t>groups.</w:t>
+        <w:t>There was no clear evidence of effect modification by BMI across diet groups.</w:t>
       </w:r>
       <w:r>
         <w:rPr>
@@ -1902,49 +1848,127 @@
         <w:rPr>
           <w:lang w:val="en-GB"/>
         </w:rPr>
-        <w:t>The</w:t>
-      </w:r>
-      <w:r>
-        <w:rPr>
-          <w:lang w:val="en-GB"/>
-        </w:rPr>
-        <w:t xml:space="preserve"> interpretation of the results</w:t>
-      </w:r>
-      <w:r>
-        <w:rPr>
-          <w:lang w:val="en-GB"/>
-        </w:rPr>
-        <w:t xml:space="preserve"> in the paper</w:t>
-      </w:r>
-      <w:r>
-        <w:rPr>
-          <w:lang w:val="en-GB"/>
-        </w:rPr>
-        <w:t xml:space="preserve"> rather </w:t>
-      </w:r>
-      <w:r>
-        <w:rPr>
-          <w:lang w:val="en-GB"/>
-        </w:rPr>
-        <w:t xml:space="preserve">indicates </w:t>
-      </w:r>
-      <w:r>
-        <w:rPr>
-          <w:lang w:val="en-GB"/>
-        </w:rPr>
-        <w:t>a correlation of the two variables</w:t>
-      </w:r>
-      <w:r>
-        <w:rPr>
-          <w:lang w:val="en-GB"/>
-        </w:rPr>
-        <w:t xml:space="preserve"> (type of diet, hip fracture risk)</w:t>
-      </w:r>
-      <w:r>
-        <w:rPr>
-          <w:lang w:val="en-GB"/>
-        </w:rPr>
-        <w:t>. Causality only to some extent.</w:t>
+        <w:t>Another</w:t>
+      </w:r>
+      <w:r>
+        <w:rPr>
+          <w:lang w:val="en-GB"/>
+        </w:rPr>
+        <w:t xml:space="preserve"> reason for the </w:t>
+      </w:r>
+      <w:r>
+        <w:rPr>
+          <w:lang w:val="en-GB"/>
+        </w:rPr>
+        <w:t>higher hip fracture risk</w:t>
+      </w:r>
+      <w:r>
+        <w:rPr>
+          <w:lang w:val="en-GB"/>
+        </w:rPr>
+        <w:t xml:space="preserve"> </w:t>
+      </w:r>
+      <w:r>
+        <w:rPr>
+          <w:lang w:val="en-GB"/>
+        </w:rPr>
+        <w:t xml:space="preserve">is the lack of </w:t>
+      </w:r>
+      <w:r>
+        <w:rPr>
+          <w:lang w:val="en-GB"/>
+        </w:rPr>
+        <w:t xml:space="preserve">essential </w:t>
+      </w:r>
+      <w:r>
+        <w:rPr>
+          <w:lang w:val="en-GB"/>
+        </w:rPr>
+        <w:t xml:space="preserve">nutrients that vegetarians tend to have due to their </w:t>
+      </w:r>
+      <w:r>
+        <w:rPr>
+          <w:lang w:val="en-GB"/>
+        </w:rPr>
+        <w:t>choice</w:t>
+      </w:r>
+      <w:r>
+        <w:rPr>
+          <w:lang w:val="en-GB"/>
+        </w:rPr>
+        <w:t xml:space="preserve"> </w:t>
+      </w:r>
+      <w:r>
+        <w:rPr>
+          <w:lang w:val="en-GB"/>
+        </w:rPr>
+        <w:t>for</w:t>
+      </w:r>
+      <w:r>
+        <w:rPr>
+          <w:lang w:val="en-GB"/>
+        </w:rPr>
+        <w:t xml:space="preserve"> a plant-based </w:t>
+      </w:r>
+      <w:r>
+        <w:rPr>
+          <w:lang w:val="en-GB"/>
+        </w:rPr>
+        <w:t>diet</w:t>
+      </w:r>
+      <w:r>
+        <w:rPr>
+          <w:lang w:val="en-GB"/>
+        </w:rPr>
+        <w:t xml:space="preserve">. Other studies are </w:t>
+      </w:r>
+      <w:r>
+        <w:rPr>
+          <w:lang w:val="en-GB"/>
+        </w:rPr>
+        <w:t xml:space="preserve">cited </w:t>
+      </w:r>
+      <w:r>
+        <w:rPr>
+          <w:lang w:val="en-GB"/>
+        </w:rPr>
+        <w:t>which</w:t>
+      </w:r>
+      <w:r>
+        <w:rPr>
+          <w:lang w:val="en-GB"/>
+        </w:rPr>
+        <w:t xml:space="preserve"> indicate </w:t>
+      </w:r>
+      <w:r>
+        <w:rPr>
+          <w:lang w:val="en-GB"/>
+        </w:rPr>
+        <w:t>that</w:t>
+      </w:r>
+      <w:r>
+        <w:rPr>
+          <w:lang w:val="en-GB"/>
+        </w:rPr>
+        <w:t xml:space="preserve"> a lack of these nutrients </w:t>
+      </w:r>
+      <w:r>
+        <w:rPr>
+          <w:lang w:val="en-GB"/>
+        </w:rPr>
+        <w:t>may</w:t>
+      </w:r>
+      <w:r>
+        <w:rPr>
+          <w:lang w:val="en-GB"/>
+        </w:rPr>
+        <w:t xml:space="preserve"> cause a higher risk of hip fractures (Webster et al. 2022: 7)</w:t>
+      </w:r>
+      <w:r>
+        <w:rPr>
+          <w:lang w:val="en-GB"/>
+        </w:rPr>
+        <w:t>.</w:t>
       </w:r>
     </w:p>
     <w:p>
@@ -1957,61 +1981,55 @@
         <w:rPr>
           <w:lang w:val="en-GB"/>
         </w:rPr>
-        <w:t>The second possible reason given for the findings is the lack of important nutrients that vegetarians tend to have due to their diet</w:t>
-      </w:r>
-      <w:r>
-        <w:rPr>
-          <w:lang w:val="en-GB"/>
-        </w:rPr>
-        <w:t xml:space="preserve">. Other studies are </w:t>
-      </w:r>
-      <w:r>
-        <w:rPr>
-          <w:lang w:val="en-GB"/>
-        </w:rPr>
-        <w:t xml:space="preserve">cited </w:t>
-      </w:r>
-      <w:r>
-        <w:rPr>
-          <w:lang w:val="en-GB"/>
-        </w:rPr>
-        <w:t>which</w:t>
-      </w:r>
-      <w:r>
-        <w:rPr>
-          <w:lang w:val="en-GB"/>
-        </w:rPr>
-        <w:t xml:space="preserve"> indicate </w:t>
-      </w:r>
-      <w:r>
-        <w:rPr>
-          <w:lang w:val="en-GB"/>
-        </w:rPr>
-        <w:t>that</w:t>
-      </w:r>
-      <w:r>
-        <w:rPr>
-          <w:lang w:val="en-GB"/>
-        </w:rPr>
-        <w:t xml:space="preserve"> a lack of these nutrients </w:t>
-      </w:r>
-      <w:r>
-        <w:rPr>
-          <w:lang w:val="en-GB"/>
-        </w:rPr>
-        <w:t>may</w:t>
-      </w:r>
-      <w:r>
-        <w:rPr>
-          <w:lang w:val="en-GB"/>
-        </w:rPr>
-        <w:t xml:space="preserve"> cause a higher risk of hip fractures (Webster et al. 2022: 7)</w:t>
-      </w:r>
-      <w:r>
-        <w:rPr>
-          <w:lang w:val="en-GB"/>
-        </w:rPr>
-        <w:t>.</w:t>
+        <w:t>To sum up, t</w:t>
+      </w:r>
+      <w:r>
+        <w:rPr>
+          <w:lang w:val="en-GB"/>
+        </w:rPr>
+        <w:t>he</w:t>
+      </w:r>
+      <w:r>
+        <w:rPr>
+          <w:lang w:val="en-GB"/>
+        </w:rPr>
+        <w:t xml:space="preserve"> interpretation of the results</w:t>
+      </w:r>
+      <w:r>
+        <w:rPr>
+          <w:lang w:val="en-GB"/>
+        </w:rPr>
+        <w:t xml:space="preserve"> in the paper</w:t>
+      </w:r>
+      <w:r>
+        <w:rPr>
+          <w:lang w:val="en-GB"/>
+        </w:rPr>
+        <w:t xml:space="preserve"> rather </w:t>
+      </w:r>
+      <w:r>
+        <w:rPr>
+          <w:lang w:val="en-GB"/>
+        </w:rPr>
+        <w:t xml:space="preserve">indicates </w:t>
+      </w:r>
+      <w:r>
+        <w:rPr>
+          <w:lang w:val="en-GB"/>
+        </w:rPr>
+        <w:t>a correlation of the two variables</w:t>
+      </w:r>
+      <w:r>
+        <w:rPr>
+          <w:lang w:val="en-GB"/>
+        </w:rPr>
+        <w:t xml:space="preserve"> (type of diet, hip fracture risk)</w:t>
+      </w:r>
+      <w:r>
+        <w:rPr>
+          <w:lang w:val="en-GB"/>
+        </w:rPr>
+        <w:t>. Causality only to some extent.</w:t>
       </w:r>
     </w:p>
     <w:p>
@@ -2212,7 +2230,13 @@
         <w:rPr>
           <w:lang w:val="en-GB"/>
         </w:rPr>
-        <w:t>than meat-eating women</w:t>
+        <w:t>than meat-ea</w:t>
+      </w:r>
+      <w:r>
+        <w:rPr>
+          <w:lang w:val="en-GB"/>
+        </w:rPr>
+        <w:t>ters</w:t>
       </w:r>
       <w:r>
         <w:rPr>
@@ -2376,43 +2400,61 @@
         <w:rPr>
           <w:lang w:val="en-GB"/>
         </w:rPr>
-        <w:t>Omitted variables include</w:t>
-      </w:r>
-      <w:r>
-        <w:rPr>
-          <w:lang w:val="en-GB"/>
-        </w:rPr>
-        <w:t xml:space="preserve"> the </w:t>
-      </w:r>
-      <w:r>
-        <w:rPr>
-          <w:lang w:val="en-GB"/>
-        </w:rPr>
-        <w:t xml:space="preserve">bone health </w:t>
-      </w:r>
-      <w:r>
-        <w:rPr>
-          <w:lang w:val="en-GB"/>
-        </w:rPr>
-        <w:t xml:space="preserve">and </w:t>
-      </w:r>
-      <w:r>
-        <w:rPr>
-          <w:lang w:val="en-GB"/>
-        </w:rPr>
-        <w:t>genetics</w:t>
-      </w:r>
-      <w:r>
-        <w:rPr>
-          <w:lang w:val="en-GB"/>
-        </w:rPr>
-        <w:t xml:space="preserve"> of the individual</w:t>
-      </w:r>
-      <w:r>
-        <w:rPr>
-          <w:lang w:val="en-GB"/>
-        </w:rPr>
-        <w:t>.</w:t>
+        <w:t xml:space="preserve">The authors </w:t>
+      </w:r>
+      <w:r>
+        <w:rPr>
+          <w:lang w:val="en-GB"/>
+        </w:rPr>
+        <w:t>did not test for robustness of their result</w:t>
+      </w:r>
+      <w:r>
+        <w:rPr>
+          <w:lang w:val="en-GB"/>
+        </w:rPr>
+        <w:t xml:space="preserve"> in view</w:t>
+      </w:r>
+      <w:r>
+        <w:rPr>
+          <w:lang w:val="en-GB"/>
+        </w:rPr>
+        <w:t xml:space="preserve"> of a plant-based diet</w:t>
+      </w:r>
+      <w:r>
+        <w:rPr>
+          <w:lang w:val="en-GB"/>
+        </w:rPr>
+        <w:t>. As only few</w:t>
+      </w:r>
+      <w:r>
+        <w:rPr>
+          <w:lang w:val="en-GB"/>
+        </w:rPr>
+        <w:t xml:space="preserve"> vegan women were part </w:t>
+      </w:r>
+      <w:r>
+        <w:rPr>
+          <w:lang w:val="en-GB"/>
+        </w:rPr>
+        <w:t>in</w:t>
+      </w:r>
+      <w:r>
+        <w:rPr>
+          <w:lang w:val="en-GB"/>
+        </w:rPr>
+        <w:t xml:space="preserve"> the sample</w:t>
+      </w:r>
+      <w:r>
+        <w:rPr>
+          <w:lang w:val="en-GB"/>
+        </w:rPr>
+        <w:t xml:space="preserve">, there was no possibility </w:t>
+      </w:r>
+      <w:r>
+        <w:rPr>
+          <w:lang w:val="en-GB"/>
+        </w:rPr>
+        <w:t>to find causal evidence.</w:t>
       </w:r>
       <w:r>
         <w:rPr>
@@ -2424,7 +2466,32 @@
         <w:rPr>
           <w:lang w:val="en-GB"/>
         </w:rPr>
-        <w:t>As these variables are not included but could explain the relationship, the assumption that a vegetarian diet causes hip fractures is not causal.</w:t>
+        <w:lastRenderedPageBreak/>
+        <w:t>Compared to vegetarians, whose diet includes animal products, vegans only consume plant products.</w:t>
+      </w:r>
+      <w:r>
+        <w:rPr>
+          <w:lang w:val="en-GB"/>
+        </w:rPr>
+        <w:t xml:space="preserve"> </w:t>
+      </w:r>
+      <w:r>
+        <w:rPr>
+          <w:lang w:val="en-GB"/>
+        </w:rPr>
+        <w:t>T</w:t>
+      </w:r>
+      <w:r>
+        <w:rPr>
+          <w:lang w:val="en-GB"/>
+        </w:rPr>
+        <w:t>he result cannot b</w:t>
+      </w:r>
+      <w:r>
+        <w:rPr>
+          <w:lang w:val="en-GB"/>
+        </w:rPr>
+        <w:t>e generalised as an essential group was not featured.</w:t>
       </w:r>
     </w:p>
     <w:p>
@@ -2437,7 +2504,6 @@
         <w:rPr>
           <w:lang w:val="en-GB"/>
         </w:rPr>
-        <w:lastRenderedPageBreak/>
         <w:t>A</w:t>
       </w:r>
       <w:r>
@@ -2685,7 +2751,56 @@
         <w:rPr>
           <w:lang w:val="en-GB"/>
         </w:rPr>
-        <w:t xml:space="preserve">There could </w:t>
+        <w:t xml:space="preserve">Omitted variables include the bone health and genetics of the individual. </w:t>
+      </w:r>
+      <w:r>
+        <w:rPr>
+          <w:lang w:val="en-GB"/>
+        </w:rPr>
+        <w:t xml:space="preserve">As these variables are not included </w:t>
+      </w:r>
+      <w:r>
+        <w:rPr>
+          <w:lang w:val="en-GB"/>
+        </w:rPr>
+        <w:t xml:space="preserve">individually </w:t>
+      </w:r>
+      <w:r>
+        <w:rPr>
+          <w:lang w:val="en-GB"/>
+        </w:rPr>
+        <w:t xml:space="preserve">but could explain the relationship, the assumption that a vegetarian diet causes hip fractures </w:t>
+      </w:r>
+      <w:r>
+        <w:rPr>
+          <w:lang w:val="en-GB"/>
+        </w:rPr>
+        <w:t>cannot be assumed as causal.</w:t>
+      </w:r>
+    </w:p>
+    <w:p>
+      <w:pPr>
+        <w:rPr>
+          <w:lang w:val="en-GB"/>
+        </w:rPr>
+      </w:pPr>
+      <w:r>
+        <w:rPr>
+          <w:lang w:val="en-GB"/>
+        </w:rPr>
+        <w:t>There</w:t>
+      </w:r>
+      <w:r>
+        <w:rPr>
+          <w:lang w:val="en-GB"/>
+        </w:rPr>
+        <w:t xml:space="preserve"> also</w:t>
+      </w:r>
+      <w:r>
+        <w:rPr>
+          <w:lang w:val="en-GB"/>
+        </w:rPr>
+        <w:t xml:space="preserve"> could </w:t>
       </w:r>
       <w:r>
         <w:rPr>
@@ -2703,19 +2818,19 @@
         <w:rPr>
           <w:lang w:val="en-GB"/>
         </w:rPr>
-        <w:t>It suggest</w:t>
-      </w:r>
-      <w:r>
-        <w:rPr>
-          <w:lang w:val="en-GB"/>
-        </w:rPr>
-        <w:t>s</w:t>
-      </w:r>
-      <w:r>
-        <w:rPr>
-          <w:lang w:val="en-GB"/>
-        </w:rPr>
-        <w:t xml:space="preserve"> that women </w:t>
+        <w:t xml:space="preserve">It </w:t>
+      </w:r>
+      <w:r>
+        <w:rPr>
+          <w:lang w:val="en-GB"/>
+        </w:rPr>
+        <w:t xml:space="preserve">would </w:t>
+      </w:r>
+      <w:r>
+        <w:rPr>
+          <w:lang w:val="en-GB"/>
+        </w:rPr>
+        <w:t xml:space="preserve">suggest that women </w:t>
       </w:r>
       <w:r>
         <w:rPr>

</xml_diff>